<commit_message>
fixed copying for loop in double capacity
*(list + 1)  = *(oldList + 1);
to:
list[i] = oldList[i];
</commit_message>
<xml_diff>
--- a/HW01/CS273_HW01_CPP_Review.docx
+++ b/HW01/CS273_HW01_CPP_Review.docx
@@ -1296,17 +1296,8 @@
           <w:rFonts w:ascii="Arial" w:hAnsi="Arial" w:cs="Arial"/>
           <w:b/>
         </w:rPr>
-        <w:t xml:space="preserve">2pts </w:t>
-      </w:r>
-      <w:proofErr w:type="gramStart"/>
-      <w:r>
-        <w:rPr>
-          <w:rFonts w:ascii="Arial" w:hAnsi="Arial" w:cs="Arial"/>
-          <w:b/>
-        </w:rPr>
-        <w:t>Declare</w:t>
-      </w:r>
-      <w:proofErr w:type="gramEnd"/>
+        <w:t>2pts Declare</w:t>
+      </w:r>
       <w:r>
         <w:rPr>
           <w:rFonts w:ascii="Arial" w:hAnsi="Arial" w:cs="Arial"/>
@@ -1343,21 +1334,12 @@
           <w:color w:val="FF0000"/>
         </w:rPr>
       </w:pPr>
-      <w:proofErr w:type="gramStart"/>
-      <w:r>
-        <w:rPr>
-          <w:rFonts w:ascii="Arial" w:hAnsi="Arial" w:cs="Arial"/>
-          <w:color w:val="FF0000"/>
-        </w:rPr>
-        <w:t>double</w:t>
-      </w:r>
-      <w:proofErr w:type="gramEnd"/>
-      <w:r>
-        <w:rPr>
-          <w:rFonts w:ascii="Arial" w:hAnsi="Arial" w:cs="Arial"/>
-          <w:color w:val="FF0000"/>
-        </w:rPr>
-        <w:t xml:space="preserve"> *d;</w:t>
+      <w:r>
+        <w:rPr>
+          <w:rFonts w:ascii="Arial" w:hAnsi="Arial" w:cs="Arial"/>
+          <w:color w:val="FF0000"/>
+        </w:rPr>
+        <w:t>double *d;</w:t>
       </w:r>
     </w:p>
     <w:p>
@@ -1445,37 +1427,12 @@
           <w:color w:val="FF0000"/>
         </w:rPr>
       </w:pPr>
-      <w:proofErr w:type="gramStart"/>
-      <w:r>
-        <w:rPr>
-          <w:rFonts w:ascii="Arial" w:hAnsi="Arial" w:cs="Arial"/>
-          <w:color w:val="FF0000"/>
-        </w:rPr>
-        <w:t>double</w:t>
-      </w:r>
-      <w:proofErr w:type="gramEnd"/>
-      <w:r>
-        <w:rPr>
-          <w:rFonts w:ascii="Arial" w:hAnsi="Arial" w:cs="Arial"/>
-          <w:color w:val="FF0000"/>
-        </w:rPr>
-        <w:t xml:space="preserve"> </w:t>
-      </w:r>
-      <w:proofErr w:type="spellStart"/>
-      <w:r>
-        <w:rPr>
-          <w:rFonts w:ascii="Arial" w:hAnsi="Arial" w:cs="Arial"/>
-          <w:color w:val="FF0000"/>
-        </w:rPr>
-        <w:t>doub</w:t>
-      </w:r>
-      <w:proofErr w:type="spellEnd"/>
-      <w:r>
-        <w:rPr>
-          <w:rFonts w:ascii="Arial" w:hAnsi="Arial" w:cs="Arial"/>
-          <w:color w:val="FF0000"/>
-        </w:rPr>
-        <w:t xml:space="preserve"> = 4.12;</w:t>
+      <w:r>
+        <w:rPr>
+          <w:rFonts w:ascii="Arial" w:hAnsi="Arial" w:cs="Arial"/>
+          <w:color w:val="FF0000"/>
+        </w:rPr>
+        <w:t>double doub = 4.12;</w:t>
       </w:r>
     </w:p>
     <w:p>
@@ -1491,23 +1448,7 @@
           <w:rFonts w:ascii="Arial" w:hAnsi="Arial" w:cs="Arial"/>
           <w:color w:val="FF0000"/>
         </w:rPr>
-        <w:t>d = &amp;</w:t>
-      </w:r>
-      <w:proofErr w:type="spellStart"/>
-      <w:r>
-        <w:rPr>
-          <w:rFonts w:ascii="Arial" w:hAnsi="Arial" w:cs="Arial"/>
-          <w:color w:val="FF0000"/>
-        </w:rPr>
-        <w:t>doub</w:t>
-      </w:r>
-      <w:proofErr w:type="spellEnd"/>
-      <w:r>
-        <w:rPr>
-          <w:rFonts w:ascii="Arial" w:hAnsi="Arial" w:cs="Arial"/>
-          <w:color w:val="FF0000"/>
-        </w:rPr>
-        <w:t>;</w:t>
+        <w:t>d = &amp;doub;</w:t>
       </w:r>
     </w:p>
     <w:p>
@@ -1535,21 +1476,12 @@
         </w:rPr>
         <w:t xml:space="preserve">2pts </w:t>
       </w:r>
-      <w:proofErr w:type="gramStart"/>
-      <w:r>
-        <w:rPr>
-          <w:rFonts w:ascii="Arial" w:hAnsi="Arial" w:cs="Arial"/>
-          <w:b/>
-        </w:rPr>
-        <w:t>Return</w:t>
-      </w:r>
-      <w:proofErr w:type="gramEnd"/>
-      <w:r>
-        <w:rPr>
-          <w:rFonts w:ascii="Arial" w:hAnsi="Arial" w:cs="Arial"/>
-          <w:b/>
-        </w:rPr>
-        <w:t xml:space="preserve"> th</w:t>
+      <w:r>
+        <w:rPr>
+          <w:rFonts w:ascii="Arial" w:hAnsi="Arial" w:cs="Arial"/>
+          <w:b/>
+        </w:rPr>
+        <w:t>Return th</w:t>
       </w:r>
       <w:r>
         <w:rPr>
@@ -1588,21 +1520,12 @@
           <w:color w:val="FF0000"/>
         </w:rPr>
       </w:pPr>
-      <w:proofErr w:type="gramStart"/>
-      <w:r>
-        <w:rPr>
-          <w:rFonts w:ascii="Arial" w:hAnsi="Arial" w:cs="Arial"/>
-          <w:color w:val="FF0000"/>
-        </w:rPr>
-        <w:t>delete</w:t>
-      </w:r>
-      <w:proofErr w:type="gramEnd"/>
-      <w:r>
-        <w:rPr>
-          <w:rFonts w:ascii="Arial" w:hAnsi="Arial" w:cs="Arial"/>
-          <w:color w:val="FF0000"/>
-        </w:rPr>
-        <w:t xml:space="preserve"> d;</w:t>
+      <w:r>
+        <w:rPr>
+          <w:rFonts w:ascii="Arial" w:hAnsi="Arial" w:cs="Arial"/>
+          <w:color w:val="FF0000"/>
+        </w:rPr>
+        <w:t>delete d;</w:t>
       </w:r>
     </w:p>
     <w:p>
@@ -1630,21 +1553,12 @@
         </w:rPr>
         <w:t xml:space="preserve">2pts </w:t>
       </w:r>
-      <w:proofErr w:type="gramStart"/>
-      <w:r>
-        <w:rPr>
-          <w:rFonts w:ascii="Arial" w:hAnsi="Arial" w:cs="Arial"/>
-          <w:b/>
-        </w:rPr>
-        <w:t>What</w:t>
-      </w:r>
-      <w:proofErr w:type="gramEnd"/>
-      <w:r>
-        <w:rPr>
-          <w:rFonts w:ascii="Arial" w:hAnsi="Arial" w:cs="Arial"/>
-          <w:b/>
-        </w:rPr>
-        <w:t xml:space="preserve"> is wrong</w:t>
+      <w:r>
+        <w:rPr>
+          <w:rFonts w:ascii="Arial" w:hAnsi="Arial" w:cs="Arial"/>
+          <w:b/>
+        </w:rPr>
+        <w:t>What is wrong</w:t>
       </w:r>
       <w:r>
         <w:rPr>
@@ -1660,53 +1574,37 @@
           <w:rFonts w:ascii="Consolas" w:hAnsi="Consolas" w:cs="Consolas"/>
         </w:rPr>
       </w:pPr>
-      <w:proofErr w:type="gramStart"/>
       <w:r>
         <w:rPr>
           <w:rFonts w:ascii="Consolas" w:hAnsi="Consolas" w:cs="Consolas"/>
         </w:rPr>
-        <w:t>char</w:t>
-      </w:r>
-      <w:proofErr w:type="gramEnd"/>
+        <w:t>char *</w:t>
+      </w:r>
       <w:r>
         <w:rPr>
           <w:rFonts w:ascii="Consolas" w:hAnsi="Consolas" w:cs="Consolas"/>
         </w:rPr>
-        <w:t xml:space="preserve"> *</w:t>
+        <w:t xml:space="preserve"> </w:t>
       </w:r>
       <w:r>
         <w:rPr>
           <w:rFonts w:ascii="Consolas" w:hAnsi="Consolas" w:cs="Consolas"/>
         </w:rPr>
-        <w:t xml:space="preserve"> </w:t>
-      </w:r>
-      <w:r>
+        <w:t>variable ;</w:t>
+      </w:r>
+    </w:p>
+    <w:p>
+      <w:pPr>
+        <w:ind w:left="720"/>
         <w:rPr>
           <w:rFonts w:ascii="Consolas" w:hAnsi="Consolas" w:cs="Consolas"/>
         </w:rPr>
-        <w:t>variable ;</w:t>
-      </w:r>
-    </w:p>
-    <w:p>
-      <w:pPr>
-        <w:ind w:left="720"/>
+      </w:pPr>
+      <w:r>
         <w:rPr>
           <w:rFonts w:ascii="Consolas" w:hAnsi="Consolas" w:cs="Consolas"/>
         </w:rPr>
-      </w:pPr>
-      <w:proofErr w:type="gramStart"/>
-      <w:r>
-        <w:rPr>
-          <w:rFonts w:ascii="Consolas" w:hAnsi="Consolas" w:cs="Consolas"/>
-        </w:rPr>
-        <w:t>variable</w:t>
-      </w:r>
-      <w:proofErr w:type="gramEnd"/>
-      <w:r>
-        <w:rPr>
-          <w:rFonts w:ascii="Consolas" w:hAnsi="Consolas" w:cs="Consolas"/>
-        </w:rPr>
-        <w:t xml:space="preserve"> = 3;</w:t>
+        <w:t>variable = 3;</w:t>
       </w:r>
     </w:p>
     <w:p>
@@ -1730,23 +1628,7 @@
           <w:rFonts w:ascii="Arial" w:hAnsi="Arial" w:cs="Arial"/>
           <w:color w:val="FF0000"/>
         </w:rPr>
-        <w:t xml:space="preserve">You </w:t>
-      </w:r>
-      <w:proofErr w:type="spellStart"/>
-      <w:r>
-        <w:rPr>
-          <w:rFonts w:ascii="Arial" w:hAnsi="Arial" w:cs="Arial"/>
-          <w:color w:val="FF0000"/>
-        </w:rPr>
-        <w:t>can not</w:t>
-      </w:r>
-      <w:proofErr w:type="spellEnd"/>
-      <w:r>
-        <w:rPr>
-          <w:rFonts w:ascii="Arial" w:hAnsi="Arial" w:cs="Arial"/>
-          <w:color w:val="FF0000"/>
-        </w:rPr>
-        <w:t xml:space="preserve"> assign a value to a pointer. You have to give it an address to where you want it to point.</w:t>
+        <w:t>You can not assign a value to a pointer. You have to give it an address to where you want it to point.</w:t>
       </w:r>
     </w:p>
     <w:p>
@@ -1789,21 +1671,12 @@
         </w:rPr>
         <w:t xml:space="preserve">pts </w:t>
       </w:r>
-      <w:proofErr w:type="gramStart"/>
-      <w:r>
-        <w:rPr>
-          <w:rFonts w:ascii="Arial" w:hAnsi="Arial" w:cs="Arial"/>
-          <w:b/>
-        </w:rPr>
-        <w:t>What</w:t>
-      </w:r>
-      <w:proofErr w:type="gramEnd"/>
-      <w:r>
-        <w:rPr>
-          <w:rFonts w:ascii="Arial" w:hAnsi="Arial" w:cs="Arial"/>
-          <w:b/>
-        </w:rPr>
-        <w:t xml:space="preserve"> operator</w:t>
+      <w:r>
+        <w:rPr>
+          <w:rFonts w:ascii="Arial" w:hAnsi="Arial" w:cs="Arial"/>
+          <w:b/>
+        </w:rPr>
+        <w:t>What operator</w:t>
       </w:r>
       <w:r>
         <w:rPr>
@@ -1817,7 +1690,6 @@
         </w:rPr>
         <w:t xml:space="preserve">, </w:t>
       </w:r>
-      <w:proofErr w:type="spellStart"/>
       <w:r>
         <w:rPr>
           <w:rFonts w:ascii="Consolas" w:hAnsi="Consolas" w:cs="Consolas"/>
@@ -1825,7 +1697,6 @@
         </w:rPr>
         <w:t>myVar</w:t>
       </w:r>
-      <w:proofErr w:type="spellEnd"/>
       <w:r>
         <w:rPr>
           <w:rFonts w:ascii="Arial" w:hAnsi="Arial" w:cs="Arial"/>
@@ -1840,39 +1711,12 @@
           <w:rFonts w:ascii="Consolas" w:hAnsi="Consolas" w:cs="Consolas"/>
         </w:rPr>
       </w:pPr>
-      <w:proofErr w:type="spellStart"/>
-      <w:proofErr w:type="gramStart"/>
       <w:r>
         <w:rPr>
           <w:rFonts w:ascii="Consolas" w:hAnsi="Consolas" w:cs="Consolas"/>
           <w:b/>
         </w:rPr>
-        <w:t>int</w:t>
-      </w:r>
-      <w:proofErr w:type="spellEnd"/>
-      <w:proofErr w:type="gramEnd"/>
-      <w:r>
-        <w:rPr>
-          <w:rFonts w:ascii="Consolas" w:hAnsi="Consolas" w:cs="Consolas"/>
-          <w:b/>
-        </w:rPr>
-        <w:t xml:space="preserve"> </w:t>
-      </w:r>
-      <w:proofErr w:type="spellStart"/>
-      <w:r>
-        <w:rPr>
-          <w:rFonts w:ascii="Consolas" w:hAnsi="Consolas" w:cs="Consolas"/>
-          <w:b/>
-        </w:rPr>
-        <w:t>myVar</w:t>
-      </w:r>
-      <w:proofErr w:type="spellEnd"/>
-      <w:r>
-        <w:rPr>
-          <w:rFonts w:ascii="Consolas" w:hAnsi="Consolas" w:cs="Consolas"/>
-          <w:b/>
-        </w:rPr>
-        <w:t>;</w:t>
+        <w:t>int myVar;</w:t>
       </w:r>
     </w:p>
     <w:p>
@@ -1917,7 +1761,6 @@
           <w:rFonts w:ascii="Arial" w:hAnsi="Arial" w:cs="Arial"/>
         </w:rPr>
       </w:pPr>
-      <w:proofErr w:type="gramStart"/>
       <w:r>
         <w:rPr>
           <w:rFonts w:ascii="Arial" w:hAnsi="Arial" w:cs="Arial"/>
@@ -1943,15 +1786,7 @@
           <w:rFonts w:ascii="Arial" w:hAnsi="Arial" w:cs="Arial"/>
           <w:b/>
         </w:rPr>
-        <w:t>Declare</w:t>
-      </w:r>
-      <w:proofErr w:type="gramEnd"/>
-      <w:r>
-        <w:rPr>
-          <w:rFonts w:ascii="Arial" w:hAnsi="Arial" w:cs="Arial"/>
-          <w:b/>
-        </w:rPr>
-        <w:t xml:space="preserve"> and a</w:t>
+        <w:t>Declare and a</w:t>
       </w:r>
       <w:r>
         <w:rPr>
@@ -1966,7 +1801,6 @@
         </w:rPr>
         <w:t xml:space="preserve"> an array of 10 </w:t>
       </w:r>
-      <w:proofErr w:type="spellStart"/>
       <w:r>
         <w:rPr>
           <w:rFonts w:ascii="Consolas" w:hAnsi="Consolas" w:cs="Consolas"/>
@@ -1974,7 +1808,6 @@
         </w:rPr>
         <w:t>int</w:t>
       </w:r>
-      <w:proofErr w:type="spellEnd"/>
       <w:r>
         <w:rPr>
           <w:rFonts w:ascii="Arial" w:hAnsi="Arial" w:cs="Arial"/>
@@ -2016,55 +1849,12 @@
           <w:color w:val="FF0000"/>
         </w:rPr>
       </w:pPr>
-      <w:proofErr w:type="spellStart"/>
-      <w:proofErr w:type="gramStart"/>
-      <w:r>
-        <w:rPr>
-          <w:rFonts w:ascii="Arial" w:hAnsi="Arial" w:cs="Arial"/>
-          <w:color w:val="FF0000"/>
-        </w:rPr>
-        <w:t>int</w:t>
-      </w:r>
-      <w:proofErr w:type="spellEnd"/>
-      <w:proofErr w:type="gramEnd"/>
-      <w:r>
-        <w:rPr>
-          <w:rFonts w:ascii="Arial" w:hAnsi="Arial" w:cs="Arial"/>
-          <w:color w:val="FF0000"/>
-        </w:rPr>
-        <w:t xml:space="preserve"> *</w:t>
-      </w:r>
-      <w:proofErr w:type="spellStart"/>
-      <w:r>
-        <w:rPr>
-          <w:rFonts w:ascii="Arial" w:hAnsi="Arial" w:cs="Arial"/>
-          <w:color w:val="FF0000"/>
-        </w:rPr>
-        <w:t>nums</w:t>
-      </w:r>
-      <w:proofErr w:type="spellEnd"/>
-      <w:r>
-        <w:rPr>
-          <w:rFonts w:ascii="Arial" w:hAnsi="Arial" w:cs="Arial"/>
-          <w:color w:val="FF0000"/>
-        </w:rPr>
-        <w:t xml:space="preserve"> = new </w:t>
-      </w:r>
-      <w:proofErr w:type="spellStart"/>
-      <w:r>
-        <w:rPr>
-          <w:rFonts w:ascii="Arial" w:hAnsi="Arial" w:cs="Arial"/>
-          <w:color w:val="FF0000"/>
-        </w:rPr>
-        <w:t>int</w:t>
-      </w:r>
-      <w:proofErr w:type="spellEnd"/>
-      <w:r>
-        <w:rPr>
-          <w:rFonts w:ascii="Arial" w:hAnsi="Arial" w:cs="Arial"/>
-          <w:color w:val="FF0000"/>
-        </w:rPr>
-        <w:t>[10];</w:t>
+      <w:r>
+        <w:rPr>
+          <w:rFonts w:ascii="Arial" w:hAnsi="Arial" w:cs="Arial"/>
+          <w:color w:val="FF0000"/>
+        </w:rPr>
+        <w:t>int *nums = new int[10];</w:t>
       </w:r>
     </w:p>
     <w:p>
@@ -2085,7 +1875,6 @@
           <w:rFonts w:ascii="Arial" w:hAnsi="Arial" w:cs="Arial"/>
         </w:rPr>
       </w:pPr>
-      <w:proofErr w:type="gramStart"/>
       <w:r>
         <w:rPr>
           <w:rFonts w:ascii="Arial" w:hAnsi="Arial" w:cs="Arial"/>
@@ -2111,15 +1900,7 @@
           <w:rFonts w:ascii="Arial" w:hAnsi="Arial" w:cs="Arial"/>
           <w:b/>
         </w:rPr>
-        <w:t>rite</w:t>
-      </w:r>
-      <w:proofErr w:type="gramEnd"/>
-      <w:r>
-        <w:rPr>
-          <w:rFonts w:ascii="Arial" w:hAnsi="Arial" w:cs="Arial"/>
-          <w:b/>
-        </w:rPr>
-        <w:t xml:space="preserve"> a </w:t>
+        <w:t xml:space="preserve">rite a </w:t>
       </w:r>
       <w:r>
         <w:rPr>
@@ -2181,85 +1962,12 @@
           <w:color w:val="FF0000"/>
         </w:rPr>
       </w:pPr>
-      <w:proofErr w:type="gramStart"/>
-      <w:r>
-        <w:rPr>
-          <w:rFonts w:ascii="Arial" w:hAnsi="Arial" w:cs="Arial"/>
-          <w:color w:val="FF0000"/>
-        </w:rPr>
-        <w:t>for</w:t>
-      </w:r>
-      <w:proofErr w:type="gramEnd"/>
-      <w:r>
-        <w:rPr>
-          <w:rFonts w:ascii="Arial" w:hAnsi="Arial" w:cs="Arial"/>
-          <w:color w:val="FF0000"/>
-        </w:rPr>
-        <w:t xml:space="preserve"> (</w:t>
-      </w:r>
-      <w:proofErr w:type="spellStart"/>
-      <w:r>
-        <w:rPr>
-          <w:rFonts w:ascii="Arial" w:hAnsi="Arial" w:cs="Arial"/>
-          <w:color w:val="FF0000"/>
-        </w:rPr>
-        <w:t>int</w:t>
-      </w:r>
-      <w:proofErr w:type="spellEnd"/>
-      <w:r>
-        <w:rPr>
-          <w:rFonts w:ascii="Arial" w:hAnsi="Arial" w:cs="Arial"/>
-          <w:color w:val="FF0000"/>
-        </w:rPr>
-        <w:t xml:space="preserve"> </w:t>
-      </w:r>
-      <w:proofErr w:type="spellStart"/>
-      <w:r>
-        <w:rPr>
-          <w:rFonts w:ascii="Arial" w:hAnsi="Arial" w:cs="Arial"/>
-          <w:color w:val="FF0000"/>
-        </w:rPr>
-        <w:t>i</w:t>
-      </w:r>
-      <w:proofErr w:type="spellEnd"/>
-      <w:r>
-        <w:rPr>
-          <w:rFonts w:ascii="Arial" w:hAnsi="Arial" w:cs="Arial"/>
-          <w:color w:val="FF0000"/>
-        </w:rPr>
-        <w:t xml:space="preserve"> = 0; </w:t>
-      </w:r>
-      <w:proofErr w:type="spellStart"/>
-      <w:r>
-        <w:rPr>
-          <w:rFonts w:ascii="Arial" w:hAnsi="Arial" w:cs="Arial"/>
-          <w:color w:val="FF0000"/>
-        </w:rPr>
-        <w:t>i</w:t>
-      </w:r>
-      <w:proofErr w:type="spellEnd"/>
-      <w:r>
-        <w:rPr>
-          <w:rFonts w:ascii="Arial" w:hAnsi="Arial" w:cs="Arial"/>
-          <w:color w:val="FF0000"/>
-        </w:rPr>
-        <w:t xml:space="preserve"> &lt; ten; </w:t>
-      </w:r>
-      <w:proofErr w:type="spellStart"/>
-      <w:r>
-        <w:rPr>
-          <w:rFonts w:ascii="Arial" w:hAnsi="Arial" w:cs="Arial"/>
-          <w:color w:val="FF0000"/>
-        </w:rPr>
-        <w:t>i</w:t>
-      </w:r>
-      <w:proofErr w:type="spellEnd"/>
-      <w:r>
-        <w:rPr>
-          <w:rFonts w:ascii="Arial" w:hAnsi="Arial" w:cs="Arial"/>
-          <w:color w:val="FF0000"/>
-        </w:rPr>
-        <w:t>++)</w:t>
+      <w:r>
+        <w:rPr>
+          <w:rFonts w:ascii="Arial" w:hAnsi="Arial" w:cs="Arial"/>
+          <w:color w:val="FF0000"/>
+        </w:rPr>
+        <w:t>for (int i = 0; i &lt; ten; i++)</w:t>
       </w:r>
     </w:p>
     <w:p>
@@ -2282,23 +1990,7 @@
           <w:rFonts w:ascii="Arial" w:hAnsi="Arial" w:cs="Arial"/>
           <w:color w:val="FF0000"/>
         </w:rPr>
-        <w:t>*(</w:t>
-      </w:r>
-      <w:proofErr w:type="spellStart"/>
-      <w:r>
-        <w:rPr>
-          <w:rFonts w:ascii="Arial" w:hAnsi="Arial" w:cs="Arial"/>
-          <w:color w:val="FF0000"/>
-        </w:rPr>
-        <w:t>nums+i</w:t>
-      </w:r>
-      <w:proofErr w:type="spellEnd"/>
-      <w:r>
-        <w:rPr>
-          <w:rFonts w:ascii="Arial" w:hAnsi="Arial" w:cs="Arial"/>
-          <w:color w:val="FF0000"/>
-        </w:rPr>
-        <w:t>) = 42;</w:t>
+        <w:t>*(nums+i) = 42;</w:t>
       </w:r>
     </w:p>
     <w:p>
@@ -2329,7 +2021,6 @@
           <w:rFonts w:ascii="Arial" w:hAnsi="Arial" w:cs="Arial"/>
         </w:rPr>
       </w:pPr>
-      <w:proofErr w:type="gramStart"/>
       <w:r>
         <w:rPr>
           <w:rFonts w:ascii="Arial" w:hAnsi="Arial" w:cs="Arial"/>
@@ -2342,15 +2033,7 @@
           <w:rFonts w:ascii="Arial" w:hAnsi="Arial" w:cs="Arial"/>
           <w:b/>
         </w:rPr>
-        <w:t>Return</w:t>
-      </w:r>
-      <w:proofErr w:type="gramEnd"/>
-      <w:r>
-        <w:rPr>
-          <w:rFonts w:ascii="Arial" w:hAnsi="Arial" w:cs="Arial"/>
-          <w:b/>
-        </w:rPr>
-        <w:t xml:space="preserve"> the memory</w:t>
+        <w:t>Return the memory</w:t>
       </w:r>
       <w:r>
         <w:rPr>
@@ -2392,37 +2075,12 @@
           <w:color w:val="FF0000"/>
         </w:rPr>
       </w:pPr>
-      <w:proofErr w:type="gramStart"/>
-      <w:r>
-        <w:rPr>
-          <w:rFonts w:ascii="Arial" w:hAnsi="Arial" w:cs="Arial"/>
-          <w:color w:val="FF0000"/>
-        </w:rPr>
-        <w:t>delete[</w:t>
-      </w:r>
-      <w:proofErr w:type="gramEnd"/>
-      <w:r>
-        <w:rPr>
-          <w:rFonts w:ascii="Arial" w:hAnsi="Arial" w:cs="Arial"/>
-          <w:color w:val="FF0000"/>
-        </w:rPr>
-        <w:t xml:space="preserve">] </w:t>
-      </w:r>
-      <w:proofErr w:type="spellStart"/>
-      <w:r>
-        <w:rPr>
-          <w:rFonts w:ascii="Arial" w:hAnsi="Arial" w:cs="Arial"/>
-          <w:color w:val="FF0000"/>
-        </w:rPr>
-        <w:t>nums</w:t>
-      </w:r>
-      <w:proofErr w:type="spellEnd"/>
-      <w:r>
-        <w:rPr>
-          <w:rFonts w:ascii="Arial" w:hAnsi="Arial" w:cs="Arial"/>
-          <w:color w:val="FF0000"/>
-        </w:rPr>
-        <w:t>;</w:t>
+      <w:r>
+        <w:rPr>
+          <w:rFonts w:ascii="Arial" w:hAnsi="Arial" w:cs="Arial"/>
+          <w:color w:val="FF0000"/>
+        </w:rPr>
+        <w:t>delete[] nums;</w:t>
       </w:r>
     </w:p>
     <w:p>
@@ -2485,69 +2143,118 @@
           <w:rFonts w:ascii="Consolas" w:hAnsi="Consolas" w:cs="Consolas"/>
         </w:rPr>
       </w:pPr>
-      <w:proofErr w:type="spellStart"/>
-      <w:proofErr w:type="gramStart"/>
       <w:r>
         <w:rPr>
           <w:rFonts w:ascii="Consolas" w:hAnsi="Consolas" w:cs="Consolas"/>
         </w:rPr>
-        <w:t>int</w:t>
-      </w:r>
-      <w:proofErr w:type="spellEnd"/>
-      <w:proofErr w:type="gramEnd"/>
+        <w:t>int *doubleCapacity(int *list, int size)</w:t>
+      </w:r>
       <w:r>
         <w:rPr>
           <w:rFonts w:ascii="Consolas" w:hAnsi="Consolas" w:cs="Consolas"/>
         </w:rPr>
-        <w:t xml:space="preserve"> *</w:t>
-      </w:r>
-      <w:proofErr w:type="spellStart"/>
-      <w:r>
-        <w:rPr>
-          <w:rFonts w:ascii="Consolas" w:hAnsi="Consolas" w:cs="Consolas"/>
-        </w:rPr>
-        <w:t>doubleCapacity</w:t>
-      </w:r>
-      <w:proofErr w:type="spellEnd"/>
-      <w:r>
-        <w:rPr>
-          <w:rFonts w:ascii="Consolas" w:hAnsi="Consolas" w:cs="Consolas"/>
+        <w:t>;</w:t>
+      </w:r>
+    </w:p>
+    <w:p>
+      <w:pPr>
+        <w:ind w:left="360"/>
+        <w:rPr>
+          <w:rFonts w:ascii="Arial" w:hAnsi="Arial" w:cs="Arial"/>
+        </w:rPr>
+      </w:pPr>
+    </w:p>
+    <w:p>
+      <w:pPr>
+        <w:ind w:left="360"/>
+        <w:rPr>
+          <w:rFonts w:ascii="Arial" w:hAnsi="Arial" w:cs="Arial"/>
+        </w:rPr>
+      </w:pPr>
+      <w:r>
+        <w:rPr>
+          <w:rFonts w:ascii="Arial" w:hAnsi="Arial" w:cs="Arial"/>
+        </w:rPr>
+        <w:t xml:space="preserve">The function doubles the </w:t>
+      </w:r>
+      <w:r>
+        <w:rPr>
+          <w:rFonts w:ascii="Arial" w:hAnsi="Arial" w:cs="Arial"/>
+          <w:b/>
+        </w:rPr>
+        <w:t>size</w:t>
+      </w:r>
+      <w:r>
+        <w:rPr>
+          <w:rFonts w:ascii="Arial" w:hAnsi="Arial" w:cs="Arial"/>
+        </w:rPr>
+        <w:t xml:space="preserve"> (indicated by the parameter </w:t>
+      </w:r>
+      <w:r>
+        <w:rPr>
+          <w:rFonts w:ascii="Arial" w:hAnsi="Arial" w:cs="Arial"/>
+          <w:b/>
+          <w:i/>
+        </w:rPr>
+        <w:t>size</w:t>
+      </w:r>
+      <w:r>
+        <w:rPr>
+          <w:rFonts w:ascii="Arial" w:hAnsi="Arial" w:cs="Arial"/>
+        </w:rPr>
+        <w:t xml:space="preserve">) of the array passed in through parameter </w:t>
+      </w:r>
+      <w:r>
+        <w:rPr>
+          <w:rFonts w:ascii="Arial" w:hAnsi="Arial" w:cs="Arial"/>
+          <w:b/>
+          <w:i/>
+        </w:rPr>
+        <w:t>list</w:t>
+      </w:r>
+      <w:r>
+        <w:rPr>
+          <w:rFonts w:ascii="Arial" w:hAnsi="Arial" w:cs="Arial"/>
+        </w:rPr>
+        <w:t>.</w:t>
+      </w:r>
+    </w:p>
+    <w:p>
+      <w:pPr>
+        <w:ind w:left="360"/>
+        <w:rPr>
+          <w:rFonts w:ascii="Arial" w:hAnsi="Arial" w:cs="Arial"/>
+        </w:rPr>
+      </w:pPr>
+      <w:r>
+        <w:rPr>
+          <w:rFonts w:ascii="Arial" w:hAnsi="Arial" w:cs="Arial"/>
         </w:rPr>
         <w:t>(</w:t>
       </w:r>
-      <w:proofErr w:type="spellStart"/>
-      <w:r>
-        <w:rPr>
-          <w:rFonts w:ascii="Consolas" w:hAnsi="Consolas" w:cs="Consolas"/>
-        </w:rPr>
-        <w:t>int</w:t>
-      </w:r>
-      <w:proofErr w:type="spellEnd"/>
-      <w:r>
-        <w:rPr>
-          <w:rFonts w:ascii="Consolas" w:hAnsi="Consolas" w:cs="Consolas"/>
-        </w:rPr>
-        <w:t xml:space="preserve"> *list, </w:t>
-      </w:r>
-      <w:proofErr w:type="spellStart"/>
-      <w:r>
-        <w:rPr>
-          <w:rFonts w:ascii="Consolas" w:hAnsi="Consolas" w:cs="Consolas"/>
-        </w:rPr>
-        <w:t>int</w:t>
-      </w:r>
-      <w:proofErr w:type="spellEnd"/>
-      <w:r>
-        <w:rPr>
-          <w:rFonts w:ascii="Consolas" w:hAnsi="Consolas" w:cs="Consolas"/>
-        </w:rPr>
-        <w:t xml:space="preserve"> size)</w:t>
-      </w:r>
-      <w:r>
-        <w:rPr>
-          <w:rFonts w:ascii="Consolas" w:hAnsi="Consolas" w:cs="Consolas"/>
-        </w:rPr>
-        <w:t>;</w:t>
+      <w:r>
+        <w:rPr>
+          <w:rFonts w:ascii="Arial" w:hAnsi="Arial" w:cs="Arial"/>
+        </w:rPr>
+        <w:t xml:space="preserve">Hint: </w:t>
+      </w:r>
+      <w:r>
+        <w:rPr>
+          <w:rFonts w:ascii="Arial" w:hAnsi="Arial" w:cs="Arial"/>
+        </w:rPr>
+        <w:t>This was</w:t>
+      </w:r>
+      <w:r>
+        <w:rPr>
+          <w:rFonts w:ascii="Arial" w:hAnsi="Arial" w:cs="Arial"/>
+        </w:rPr>
+        <w:t xml:space="preserve"> a CS</w:t>
+      </w:r>
+      <w:r>
+        <w:rPr>
+          <w:rFonts w:ascii="Arial" w:hAnsi="Arial" w:cs="Arial"/>
+        </w:rPr>
+        <w:t>172 homework assignment!)</w:t>
       </w:r>
     </w:p>
     <w:p>
@@ -2560,107 +2267,6 @@
     </w:p>
     <w:p>
       <w:pPr>
-        <w:ind w:left="360"/>
-        <w:rPr>
-          <w:rFonts w:ascii="Arial" w:hAnsi="Arial" w:cs="Arial"/>
-        </w:rPr>
-      </w:pPr>
-      <w:r>
-        <w:rPr>
-          <w:rFonts w:ascii="Arial" w:hAnsi="Arial" w:cs="Arial"/>
-        </w:rPr>
-        <w:t xml:space="preserve">The function doubles the </w:t>
-      </w:r>
-      <w:r>
-        <w:rPr>
-          <w:rFonts w:ascii="Arial" w:hAnsi="Arial" w:cs="Arial"/>
-          <w:b/>
-        </w:rPr>
-        <w:t>size</w:t>
-      </w:r>
-      <w:r>
-        <w:rPr>
-          <w:rFonts w:ascii="Arial" w:hAnsi="Arial" w:cs="Arial"/>
-        </w:rPr>
-        <w:t xml:space="preserve"> (indicated by the parameter </w:t>
-      </w:r>
-      <w:r>
-        <w:rPr>
-          <w:rFonts w:ascii="Arial" w:hAnsi="Arial" w:cs="Arial"/>
-          <w:b/>
-          <w:i/>
-        </w:rPr>
-        <w:t>size</w:t>
-      </w:r>
-      <w:r>
-        <w:rPr>
-          <w:rFonts w:ascii="Arial" w:hAnsi="Arial" w:cs="Arial"/>
-        </w:rPr>
-        <w:t xml:space="preserve">) of the array passed in through parameter </w:t>
-      </w:r>
-      <w:r>
-        <w:rPr>
-          <w:rFonts w:ascii="Arial" w:hAnsi="Arial" w:cs="Arial"/>
-          <w:b/>
-          <w:i/>
-        </w:rPr>
-        <w:t>list</w:t>
-      </w:r>
-      <w:r>
-        <w:rPr>
-          <w:rFonts w:ascii="Arial" w:hAnsi="Arial" w:cs="Arial"/>
-        </w:rPr>
-        <w:t>.</w:t>
-      </w:r>
-    </w:p>
-    <w:p>
-      <w:pPr>
-        <w:ind w:left="360"/>
-        <w:rPr>
-          <w:rFonts w:ascii="Arial" w:hAnsi="Arial" w:cs="Arial"/>
-        </w:rPr>
-      </w:pPr>
-      <w:r>
-        <w:rPr>
-          <w:rFonts w:ascii="Arial" w:hAnsi="Arial" w:cs="Arial"/>
-        </w:rPr>
-        <w:t>(</w:t>
-      </w:r>
-      <w:r>
-        <w:rPr>
-          <w:rFonts w:ascii="Arial" w:hAnsi="Arial" w:cs="Arial"/>
-        </w:rPr>
-        <w:t xml:space="preserve">Hint: </w:t>
-      </w:r>
-      <w:r>
-        <w:rPr>
-          <w:rFonts w:ascii="Arial" w:hAnsi="Arial" w:cs="Arial"/>
-        </w:rPr>
-        <w:t>This was</w:t>
-      </w:r>
-      <w:r>
-        <w:rPr>
-          <w:rFonts w:ascii="Arial" w:hAnsi="Arial" w:cs="Arial"/>
-        </w:rPr>
-        <w:t xml:space="preserve"> a CS</w:t>
-      </w:r>
-      <w:r>
-        <w:rPr>
-          <w:rFonts w:ascii="Arial" w:hAnsi="Arial" w:cs="Arial"/>
-        </w:rPr>
-        <w:t>172 homework assignment!)</w:t>
-      </w:r>
-    </w:p>
-    <w:p>
-      <w:pPr>
-        <w:ind w:left="360"/>
-        <w:rPr>
-          <w:rFonts w:ascii="Arial" w:hAnsi="Arial" w:cs="Arial"/>
-        </w:rPr>
-      </w:pPr>
-    </w:p>
-    <w:p>
-      <w:pPr>
         <w:rPr>
           <w:rFonts w:ascii="Arial" w:hAnsi="Arial" w:cs="Arial"/>
         </w:rPr>
@@ -2679,71 +2285,12 @@
         </w:rPr>
         <w:tab/>
       </w:r>
-      <w:proofErr w:type="spellStart"/>
-      <w:proofErr w:type="gramStart"/>
-      <w:r>
-        <w:rPr>
-          <w:rFonts w:ascii="Arial" w:hAnsi="Arial" w:cs="Arial"/>
-          <w:color w:val="FF0000"/>
-        </w:rPr>
-        <w:t>int</w:t>
-      </w:r>
-      <w:proofErr w:type="spellEnd"/>
-      <w:proofErr w:type="gramEnd"/>
-      <w:r>
-        <w:rPr>
-          <w:rFonts w:ascii="Arial" w:hAnsi="Arial" w:cs="Arial"/>
-          <w:color w:val="FF0000"/>
-        </w:rPr>
-        <w:t xml:space="preserve"> *</w:t>
-      </w:r>
-      <w:proofErr w:type="spellStart"/>
-      <w:r>
-        <w:rPr>
-          <w:rFonts w:ascii="Arial" w:hAnsi="Arial" w:cs="Arial"/>
-          <w:color w:val="FF0000"/>
-        </w:rPr>
-        <w:t>doubleCapacity</w:t>
-      </w:r>
-      <w:proofErr w:type="spellEnd"/>
-      <w:r>
-        <w:rPr>
-          <w:rFonts w:ascii="Arial" w:hAnsi="Arial" w:cs="Arial"/>
-          <w:color w:val="FF0000"/>
-        </w:rPr>
-        <w:t>(</w:t>
-      </w:r>
-      <w:proofErr w:type="spellStart"/>
-      <w:r>
-        <w:rPr>
-          <w:rFonts w:ascii="Arial" w:hAnsi="Arial" w:cs="Arial"/>
-          <w:color w:val="FF0000"/>
-        </w:rPr>
-        <w:t>int</w:t>
-      </w:r>
-      <w:proofErr w:type="spellEnd"/>
-      <w:r>
-        <w:rPr>
-          <w:rFonts w:ascii="Arial" w:hAnsi="Arial" w:cs="Arial"/>
-          <w:color w:val="FF0000"/>
-        </w:rPr>
-        <w:t xml:space="preserve"> *list, </w:t>
-      </w:r>
-      <w:proofErr w:type="spellStart"/>
-      <w:r>
-        <w:rPr>
-          <w:rFonts w:ascii="Arial" w:hAnsi="Arial" w:cs="Arial"/>
-          <w:color w:val="FF0000"/>
-        </w:rPr>
-        <w:t>int</w:t>
-      </w:r>
-      <w:proofErr w:type="spellEnd"/>
-      <w:r>
-        <w:rPr>
-          <w:rFonts w:ascii="Arial" w:hAnsi="Arial" w:cs="Arial"/>
-          <w:color w:val="FF0000"/>
-        </w:rPr>
-        <w:t xml:space="preserve"> size)</w:t>
+      <w:r>
+        <w:rPr>
+          <w:rFonts w:ascii="Arial" w:hAnsi="Arial" w:cs="Arial"/>
+          <w:color w:val="FF0000"/>
+        </w:rPr>
+        <w:t>int *doubleCapacity(int *list, int size)</w:t>
       </w:r>
     </w:p>
     <w:p>
@@ -2805,40 +2352,7 @@
           <w:color w:val="FF0000"/>
         </w:rPr>
         <w:tab/>
-      </w:r>
-      <w:proofErr w:type="spellStart"/>
-      <w:proofErr w:type="gramStart"/>
-      <w:r>
-        <w:rPr>
-          <w:rFonts w:ascii="Arial" w:hAnsi="Arial" w:cs="Arial"/>
-          <w:color w:val="FF0000"/>
-        </w:rPr>
-        <w:t>int</w:t>
-      </w:r>
-      <w:proofErr w:type="spellEnd"/>
-      <w:proofErr w:type="gramEnd"/>
-      <w:r>
-        <w:rPr>
-          <w:rFonts w:ascii="Arial" w:hAnsi="Arial" w:cs="Arial"/>
-          <w:color w:val="FF0000"/>
-        </w:rPr>
-        <w:t xml:space="preserve"> *</w:t>
-      </w:r>
-      <w:proofErr w:type="spellStart"/>
-      <w:r>
-        <w:rPr>
-          <w:rFonts w:ascii="Arial" w:hAnsi="Arial" w:cs="Arial"/>
-          <w:color w:val="FF0000"/>
-        </w:rPr>
-        <w:t>oldList</w:t>
-      </w:r>
-      <w:proofErr w:type="spellEnd"/>
-      <w:r>
-        <w:rPr>
-          <w:rFonts w:ascii="Arial" w:hAnsi="Arial" w:cs="Arial"/>
-          <w:color w:val="FF0000"/>
-        </w:rPr>
-        <w:t xml:space="preserve"> = list;</w:t>
+        <w:t>int *oldList = list;</w:t>
       </w:r>
     </w:p>
     <w:p>
@@ -2869,40 +2383,7 @@
           <w:color w:val="FF0000"/>
         </w:rPr>
         <w:tab/>
-      </w:r>
-      <w:proofErr w:type="spellStart"/>
-      <w:proofErr w:type="gramStart"/>
-      <w:r>
-        <w:rPr>
-          <w:rFonts w:ascii="Arial" w:hAnsi="Arial" w:cs="Arial"/>
-          <w:color w:val="FF0000"/>
-        </w:rPr>
-        <w:t>int</w:t>
-      </w:r>
-      <w:proofErr w:type="spellEnd"/>
-      <w:proofErr w:type="gramEnd"/>
-      <w:r>
-        <w:rPr>
-          <w:rFonts w:ascii="Arial" w:hAnsi="Arial" w:cs="Arial"/>
-          <w:color w:val="FF0000"/>
-        </w:rPr>
-        <w:t xml:space="preserve"> </w:t>
-      </w:r>
-      <w:proofErr w:type="spellStart"/>
-      <w:r>
-        <w:rPr>
-          <w:rFonts w:ascii="Arial" w:hAnsi="Arial" w:cs="Arial"/>
-          <w:color w:val="FF0000"/>
-        </w:rPr>
-        <w:t>newSize</w:t>
-      </w:r>
-      <w:proofErr w:type="spellEnd"/>
-      <w:r>
-        <w:rPr>
-          <w:rFonts w:ascii="Arial" w:hAnsi="Arial" w:cs="Arial"/>
-          <w:color w:val="FF0000"/>
-        </w:rPr>
-        <w:t xml:space="preserve"> = size * 2;</w:t>
+        <w:t>int newSize = size * 2;</w:t>
       </w:r>
     </w:p>
     <w:p>
@@ -2925,54 +2406,7 @@
           <w:color w:val="FF0000"/>
         </w:rPr>
         <w:tab/>
-      </w:r>
-      <w:proofErr w:type="gramStart"/>
-      <w:r>
-        <w:rPr>
-          <w:rFonts w:ascii="Arial" w:hAnsi="Arial" w:cs="Arial"/>
-          <w:color w:val="FF0000"/>
-        </w:rPr>
-        <w:t>list</w:t>
-      </w:r>
-      <w:proofErr w:type="gramEnd"/>
-      <w:r>
-        <w:rPr>
-          <w:rFonts w:ascii="Arial" w:hAnsi="Arial" w:cs="Arial"/>
-          <w:color w:val="FF0000"/>
-        </w:rPr>
-        <w:t xml:space="preserve"> = new </w:t>
-      </w:r>
-      <w:proofErr w:type="spellStart"/>
-      <w:r>
-        <w:rPr>
-          <w:rFonts w:ascii="Arial" w:hAnsi="Arial" w:cs="Arial"/>
-          <w:color w:val="FF0000"/>
-        </w:rPr>
-        <w:t>int</w:t>
-      </w:r>
-      <w:proofErr w:type="spellEnd"/>
-      <w:r>
-        <w:rPr>
-          <w:rFonts w:ascii="Arial" w:hAnsi="Arial" w:cs="Arial"/>
-          <w:color w:val="FF0000"/>
-        </w:rPr>
-        <w:t>[</w:t>
-      </w:r>
-      <w:proofErr w:type="spellStart"/>
-      <w:r>
-        <w:rPr>
-          <w:rFonts w:ascii="Arial" w:hAnsi="Arial" w:cs="Arial"/>
-          <w:color w:val="FF0000"/>
-        </w:rPr>
-        <w:t>newSize</w:t>
-      </w:r>
-      <w:proofErr w:type="spellEnd"/>
-      <w:r>
-        <w:rPr>
-          <w:rFonts w:ascii="Arial" w:hAnsi="Arial" w:cs="Arial"/>
-          <w:color w:val="FF0000"/>
-        </w:rPr>
-        <w:t>];</w:t>
+        <w:t>list = new int[newSize];</w:t>
       </w:r>
     </w:p>
     <w:p>
@@ -3040,86 +2474,7 @@
           <w:color w:val="FF0000"/>
         </w:rPr>
         <w:tab/>
-      </w:r>
-      <w:proofErr w:type="gramStart"/>
-      <w:r>
-        <w:rPr>
-          <w:rFonts w:ascii="Arial" w:hAnsi="Arial" w:cs="Arial"/>
-          <w:color w:val="FF0000"/>
-        </w:rPr>
-        <w:t>for</w:t>
-      </w:r>
-      <w:proofErr w:type="gramEnd"/>
-      <w:r>
-        <w:rPr>
-          <w:rFonts w:ascii="Arial" w:hAnsi="Arial" w:cs="Arial"/>
-          <w:color w:val="FF0000"/>
-        </w:rPr>
-        <w:t xml:space="preserve"> (</w:t>
-      </w:r>
-      <w:proofErr w:type="spellStart"/>
-      <w:r>
-        <w:rPr>
-          <w:rFonts w:ascii="Arial" w:hAnsi="Arial" w:cs="Arial"/>
-          <w:color w:val="FF0000"/>
-        </w:rPr>
-        <w:t>int</w:t>
-      </w:r>
-      <w:proofErr w:type="spellEnd"/>
-      <w:r>
-        <w:rPr>
-          <w:rFonts w:ascii="Arial" w:hAnsi="Arial" w:cs="Arial"/>
-          <w:color w:val="FF0000"/>
-        </w:rPr>
-        <w:t xml:space="preserve"> </w:t>
-      </w:r>
-      <w:proofErr w:type="spellStart"/>
-      <w:r>
-        <w:rPr>
-          <w:rFonts w:ascii="Arial" w:hAnsi="Arial" w:cs="Arial"/>
-          <w:color w:val="FF0000"/>
-        </w:rPr>
-        <w:t>i</w:t>
-      </w:r>
-      <w:proofErr w:type="spellEnd"/>
-      <w:r>
-        <w:rPr>
-          <w:rFonts w:ascii="Arial" w:hAnsi="Arial" w:cs="Arial"/>
-          <w:color w:val="FF0000"/>
-        </w:rPr>
-        <w:t xml:space="preserve"> = 0; </w:t>
-      </w:r>
-      <w:proofErr w:type="spellStart"/>
-      <w:r>
-        <w:rPr>
-          <w:rFonts w:ascii="Arial" w:hAnsi="Arial" w:cs="Arial"/>
-          <w:color w:val="FF0000"/>
-        </w:rPr>
-        <w:t>i</w:t>
-      </w:r>
-      <w:proofErr w:type="spellEnd"/>
-      <w:r>
-        <w:rPr>
-          <w:rFonts w:ascii="Arial" w:hAnsi="Arial" w:cs="Arial"/>
-          <w:color w:val="FF0000"/>
-        </w:rPr>
-        <w:t xml:space="preserve"> &lt; size; </w:t>
-      </w:r>
-      <w:proofErr w:type="spellStart"/>
-      <w:r>
-        <w:rPr>
-          <w:rFonts w:ascii="Arial" w:hAnsi="Arial" w:cs="Arial"/>
-          <w:color w:val="FF0000"/>
-        </w:rPr>
-        <w:t>i</w:t>
-      </w:r>
-      <w:proofErr w:type="spellEnd"/>
-      <w:r>
-        <w:rPr>
-          <w:rFonts w:ascii="Arial" w:hAnsi="Arial" w:cs="Arial"/>
-          <w:color w:val="FF0000"/>
-        </w:rPr>
-        <w:t>++)</w:t>
+        <w:t>for (int i = 0; i &lt; size; i++)</w:t>
       </w:r>
     </w:p>
     <w:p>
@@ -3149,55 +2504,23 @@
           <w:color w:val="FF0000"/>
         </w:rPr>
         <w:tab/>
-        <w:t xml:space="preserve">*(list + </w:t>
-      </w:r>
-      <w:proofErr w:type="spellStart"/>
-      <w:r>
-        <w:rPr>
-          <w:rFonts w:ascii="Arial" w:hAnsi="Arial" w:cs="Arial"/>
-          <w:color w:val="FF0000"/>
-        </w:rPr>
-        <w:t>i</w:t>
-      </w:r>
-      <w:proofErr w:type="spellEnd"/>
-      <w:r>
-        <w:rPr>
-          <w:rFonts w:ascii="Arial" w:hAnsi="Arial" w:cs="Arial"/>
-          <w:color w:val="FF0000"/>
-        </w:rPr>
-        <w:t>) = *(</w:t>
-      </w:r>
-      <w:proofErr w:type="spellStart"/>
-      <w:r>
-        <w:rPr>
-          <w:rFonts w:ascii="Arial" w:hAnsi="Arial" w:cs="Arial"/>
-          <w:color w:val="FF0000"/>
-        </w:rPr>
-        <w:t>oldList</w:t>
-      </w:r>
-      <w:proofErr w:type="spellEnd"/>
-      <w:r>
-        <w:rPr>
-          <w:rFonts w:ascii="Arial" w:hAnsi="Arial" w:cs="Arial"/>
-          <w:color w:val="FF0000"/>
-        </w:rPr>
-        <w:t xml:space="preserve"> + </w:t>
-      </w:r>
-      <w:proofErr w:type="spellStart"/>
-      <w:r>
-        <w:rPr>
-          <w:rFonts w:ascii="Arial" w:hAnsi="Arial" w:cs="Arial"/>
-          <w:color w:val="FF0000"/>
-        </w:rPr>
-        <w:t>i</w:t>
-      </w:r>
-      <w:proofErr w:type="spellEnd"/>
-      <w:r>
-        <w:rPr>
-          <w:rFonts w:ascii="Arial" w:hAnsi="Arial" w:cs="Arial"/>
-          <w:color w:val="FF0000"/>
-        </w:rPr>
-        <w:t>);</w:t>
+        <w:t xml:space="preserve">list[i] = </w:t>
+      </w:r>
+      <w:bookmarkStart w:id="1" w:name="_GoBack"/>
+      <w:bookmarkEnd w:id="1"/>
+      <w:r>
+        <w:rPr>
+          <w:rFonts w:ascii="Arial" w:hAnsi="Arial" w:cs="Arial"/>
+          <w:color w:val="FF0000"/>
+        </w:rPr>
+        <w:t>oldList[i]</w:t>
+      </w:r>
+      <w:r>
+        <w:rPr>
+          <w:rFonts w:ascii="Arial" w:hAnsi="Arial" w:cs="Arial"/>
+          <w:color w:val="FF0000"/>
+        </w:rPr>
+        <w:t>;</w:t>
       </w:r>
     </w:p>
     <w:p>
@@ -3228,38 +2551,7 @@
           <w:color w:val="FF0000"/>
         </w:rPr>
         <w:tab/>
-      </w:r>
-      <w:proofErr w:type="gramStart"/>
-      <w:r>
-        <w:rPr>
-          <w:rFonts w:ascii="Arial" w:hAnsi="Arial" w:cs="Arial"/>
-          <w:color w:val="FF0000"/>
-        </w:rPr>
-        <w:t>delete[</w:t>
-      </w:r>
-      <w:proofErr w:type="gramEnd"/>
-      <w:r>
-        <w:rPr>
-          <w:rFonts w:ascii="Arial" w:hAnsi="Arial" w:cs="Arial"/>
-          <w:color w:val="FF0000"/>
-        </w:rPr>
-        <w:t xml:space="preserve">] </w:t>
-      </w:r>
-      <w:proofErr w:type="spellStart"/>
-      <w:r>
-        <w:rPr>
-          <w:rFonts w:ascii="Arial" w:hAnsi="Arial" w:cs="Arial"/>
-          <w:color w:val="FF0000"/>
-        </w:rPr>
-        <w:t>oldList</w:t>
-      </w:r>
-      <w:proofErr w:type="spellEnd"/>
-      <w:r>
-        <w:rPr>
-          <w:rFonts w:ascii="Arial" w:hAnsi="Arial" w:cs="Arial"/>
-          <w:color w:val="FF0000"/>
-        </w:rPr>
-        <w:t>;</w:t>
+        <w:t>delete[] oldList;</w:t>
       </w:r>
     </w:p>
     <w:p>
@@ -3290,22 +2582,7 @@
           <w:color w:val="FF0000"/>
         </w:rPr>
         <w:tab/>
-      </w:r>
-      <w:proofErr w:type="gramStart"/>
-      <w:r>
-        <w:rPr>
-          <w:rFonts w:ascii="Arial" w:hAnsi="Arial" w:cs="Arial"/>
-          <w:color w:val="FF0000"/>
-        </w:rPr>
-        <w:t>return</w:t>
-      </w:r>
-      <w:proofErr w:type="gramEnd"/>
-      <w:r>
-        <w:rPr>
-          <w:rFonts w:ascii="Arial" w:hAnsi="Arial" w:cs="Arial"/>
-          <w:color w:val="FF0000"/>
-        </w:rPr>
-        <w:t xml:space="preserve"> list;</w:t>
+        <w:t>return list;</w:t>
       </w:r>
     </w:p>
     <w:p>
@@ -3531,21 +2808,7 @@
         <w:rPr>
           <w:rFonts w:ascii="Arial" w:hAnsi="Arial" w:cs="Arial"/>
         </w:rPr>
-        <w:t xml:space="preserve"> that is of </w:t>
-      </w:r>
-      <w:proofErr w:type="gramStart"/>
-      <w:r>
-        <w:rPr>
-          <w:rFonts w:ascii="Arial" w:hAnsi="Arial" w:cs="Arial"/>
-        </w:rPr>
-        <w:t>an</w:t>
-      </w:r>
-      <w:proofErr w:type="gramEnd"/>
-      <w:r>
-        <w:rPr>
-          <w:rFonts w:ascii="Arial" w:hAnsi="Arial" w:cs="Arial"/>
-        </w:rPr>
-        <w:t xml:space="preserve"> </w:t>
+        <w:t xml:space="preserve"> that is of an </w:t>
       </w:r>
       <w:r>
         <w:rPr>
@@ -3761,32 +3024,7 @@
           <w:rFonts w:ascii="Arial" w:hAnsi="Arial" w:cs="Arial"/>
           <w:b/>
         </w:rPr>
-        <w:t xml:space="preserve">public method called </w:t>
-      </w:r>
-      <w:proofErr w:type="spellStart"/>
-      <w:proofErr w:type="gramStart"/>
-      <w:r>
-        <w:rPr>
-          <w:rFonts w:ascii="Arial" w:hAnsi="Arial" w:cs="Arial"/>
-          <w:b/>
-        </w:rPr>
-        <w:t>getArea</w:t>
-      </w:r>
-      <w:proofErr w:type="spellEnd"/>
-      <w:r>
-        <w:rPr>
-          <w:rFonts w:ascii="Arial" w:hAnsi="Arial" w:cs="Arial"/>
-          <w:b/>
-        </w:rPr>
-        <w:t>(</w:t>
-      </w:r>
-      <w:proofErr w:type="gramEnd"/>
-      <w:r>
-        <w:rPr>
-          <w:rFonts w:ascii="Arial" w:hAnsi="Arial" w:cs="Arial"/>
-          <w:b/>
-        </w:rPr>
-        <w:t>)</w:t>
+        <w:t>public method called getArea()</w:t>
       </w:r>
       <w:r>
         <w:rPr>
@@ -3946,21 +3184,12 @@
           <w:color w:val="FF0000"/>
         </w:rPr>
       </w:pPr>
-      <w:proofErr w:type="gramStart"/>
-      <w:r>
-        <w:rPr>
-          <w:rFonts w:ascii="Arial" w:hAnsi="Arial" w:cs="Arial"/>
-          <w:color w:val="FF0000"/>
-        </w:rPr>
-        <w:t>class</w:t>
-      </w:r>
-      <w:proofErr w:type="gramEnd"/>
-      <w:r>
-        <w:rPr>
-          <w:rFonts w:ascii="Arial" w:hAnsi="Arial" w:cs="Arial"/>
-          <w:color w:val="FF0000"/>
-        </w:rPr>
-        <w:t xml:space="preserve"> Circle</w:t>
+      <w:r>
+        <w:rPr>
+          <w:rFonts w:ascii="Arial" w:hAnsi="Arial" w:cs="Arial"/>
+          <w:color w:val="FF0000"/>
+        </w:rPr>
+        <w:t>class Circle</w:t>
       </w:r>
     </w:p>
     <w:p>
@@ -3987,21 +3216,12 @@
           <w:color w:val="FF0000"/>
         </w:rPr>
       </w:pPr>
-      <w:proofErr w:type="gramStart"/>
-      <w:r>
-        <w:rPr>
-          <w:rFonts w:ascii="Arial" w:hAnsi="Arial" w:cs="Arial"/>
-          <w:color w:val="FF0000"/>
-        </w:rPr>
-        <w:t>private</w:t>
-      </w:r>
-      <w:proofErr w:type="gramEnd"/>
-      <w:r>
-        <w:rPr>
-          <w:rFonts w:ascii="Arial" w:hAnsi="Arial" w:cs="Arial"/>
-          <w:color w:val="FF0000"/>
-        </w:rPr>
-        <w:t>:</w:t>
+      <w:r>
+        <w:rPr>
+          <w:rFonts w:ascii="Arial" w:hAnsi="Arial" w:cs="Arial"/>
+          <w:color w:val="FF0000"/>
+        </w:rPr>
+        <w:t>private:</w:t>
       </w:r>
     </w:p>
     <w:p>
@@ -4018,22 +3238,7 @@
           <w:color w:val="FF0000"/>
         </w:rPr>
         <w:tab/>
-      </w:r>
-      <w:proofErr w:type="gramStart"/>
-      <w:r>
-        <w:rPr>
-          <w:rFonts w:ascii="Arial" w:hAnsi="Arial" w:cs="Arial"/>
-          <w:color w:val="FF0000"/>
-        </w:rPr>
-        <w:t>double</w:t>
-      </w:r>
-      <w:proofErr w:type="gramEnd"/>
-      <w:r>
-        <w:rPr>
-          <w:rFonts w:ascii="Arial" w:hAnsi="Arial" w:cs="Arial"/>
-          <w:color w:val="FF0000"/>
-        </w:rPr>
-        <w:t xml:space="preserve"> radius;</w:t>
+        <w:t>double radius;</w:t>
       </w:r>
     </w:p>
     <w:p>
@@ -4053,21 +3258,12 @@
           <w:color w:val="FF0000"/>
         </w:rPr>
       </w:pPr>
-      <w:proofErr w:type="gramStart"/>
-      <w:r>
-        <w:rPr>
-          <w:rFonts w:ascii="Arial" w:hAnsi="Arial" w:cs="Arial"/>
-          <w:color w:val="FF0000"/>
-        </w:rPr>
-        <w:t>public</w:t>
-      </w:r>
-      <w:proofErr w:type="gramEnd"/>
-      <w:r>
-        <w:rPr>
-          <w:rFonts w:ascii="Arial" w:hAnsi="Arial" w:cs="Arial"/>
-          <w:color w:val="FF0000"/>
-        </w:rPr>
-        <w:t>:</w:t>
+      <w:r>
+        <w:rPr>
+          <w:rFonts w:ascii="Arial" w:hAnsi="Arial" w:cs="Arial"/>
+          <w:color w:val="FF0000"/>
+        </w:rPr>
+        <w:t>public:</w:t>
       </w:r>
     </w:p>
     <w:p>
@@ -4084,22 +3280,7 @@
           <w:color w:val="FF0000"/>
         </w:rPr>
         <w:tab/>
-      </w:r>
-      <w:proofErr w:type="gramStart"/>
-      <w:r>
-        <w:rPr>
-          <w:rFonts w:ascii="Arial" w:hAnsi="Arial" w:cs="Arial"/>
-          <w:color w:val="FF0000"/>
-        </w:rPr>
-        <w:t>Circle(</w:t>
-      </w:r>
-      <w:proofErr w:type="gramEnd"/>
-      <w:r>
-        <w:rPr>
-          <w:rFonts w:ascii="Arial" w:hAnsi="Arial" w:cs="Arial"/>
-          <w:color w:val="FF0000"/>
-        </w:rPr>
-        <w:t>); // b</w:t>
+        <w:t>Circle(); // b</w:t>
       </w:r>
     </w:p>
     <w:p>
@@ -4116,22 +3297,7 @@
           <w:color w:val="FF0000"/>
         </w:rPr>
         <w:tab/>
-      </w:r>
-      <w:proofErr w:type="gramStart"/>
-      <w:r>
-        <w:rPr>
-          <w:rFonts w:ascii="Arial" w:hAnsi="Arial" w:cs="Arial"/>
-          <w:color w:val="FF0000"/>
-        </w:rPr>
-        <w:t>Circle(</w:t>
-      </w:r>
-      <w:proofErr w:type="gramEnd"/>
-      <w:r>
-        <w:rPr>
-          <w:rFonts w:ascii="Arial" w:hAnsi="Arial" w:cs="Arial"/>
-          <w:color w:val="FF0000"/>
-        </w:rPr>
-        <w:t>double); // c</w:t>
+        <w:t>Circle(double); // c</w:t>
       </w:r>
     </w:p>
     <w:p>
@@ -4148,38 +3314,7 @@
           <w:color w:val="FF0000"/>
         </w:rPr>
         <w:tab/>
-      </w:r>
-      <w:proofErr w:type="gramStart"/>
-      <w:r>
-        <w:rPr>
-          <w:rFonts w:ascii="Arial" w:hAnsi="Arial" w:cs="Arial"/>
-          <w:color w:val="FF0000"/>
-        </w:rPr>
-        <w:t>double</w:t>
-      </w:r>
-      <w:proofErr w:type="gramEnd"/>
-      <w:r>
-        <w:rPr>
-          <w:rFonts w:ascii="Arial" w:hAnsi="Arial" w:cs="Arial"/>
-          <w:color w:val="FF0000"/>
-        </w:rPr>
-        <w:t xml:space="preserve"> </w:t>
-      </w:r>
-      <w:proofErr w:type="spellStart"/>
-      <w:r>
-        <w:rPr>
-          <w:rFonts w:ascii="Arial" w:hAnsi="Arial" w:cs="Arial"/>
-          <w:color w:val="FF0000"/>
-        </w:rPr>
-        <w:t>getArea</w:t>
-      </w:r>
-      <w:proofErr w:type="spellEnd"/>
-      <w:r>
-        <w:rPr>
-          <w:rFonts w:ascii="Arial" w:hAnsi="Arial" w:cs="Arial"/>
-          <w:color w:val="FF0000"/>
-        </w:rPr>
-        <w:t>(); // d</w:t>
+        <w:t>double getArea(); // d</w:t>
       </w:r>
     </w:p>
     <w:p>
@@ -4196,38 +3331,7 @@
           <w:color w:val="FF0000"/>
         </w:rPr>
         <w:tab/>
-      </w:r>
-      <w:proofErr w:type="gramStart"/>
-      <w:r>
-        <w:rPr>
-          <w:rFonts w:ascii="Arial" w:hAnsi="Arial" w:cs="Arial"/>
-          <w:color w:val="FF0000"/>
-        </w:rPr>
-        <w:t>double</w:t>
-      </w:r>
-      <w:proofErr w:type="gramEnd"/>
-      <w:r>
-        <w:rPr>
-          <w:rFonts w:ascii="Arial" w:hAnsi="Arial" w:cs="Arial"/>
-          <w:color w:val="FF0000"/>
-        </w:rPr>
-        <w:t xml:space="preserve"> </w:t>
-      </w:r>
-      <w:proofErr w:type="spellStart"/>
-      <w:r>
-        <w:rPr>
-          <w:rFonts w:ascii="Arial" w:hAnsi="Arial" w:cs="Arial"/>
-          <w:color w:val="FF0000"/>
-        </w:rPr>
-        <w:t>getRad</w:t>
-      </w:r>
-      <w:proofErr w:type="spellEnd"/>
-      <w:r>
-        <w:rPr>
-          <w:rFonts w:ascii="Arial" w:hAnsi="Arial" w:cs="Arial"/>
-          <w:color w:val="FF0000"/>
-        </w:rPr>
-        <w:t>(); // e</w:t>
+        <w:t>double getRad(); // e</w:t>
       </w:r>
     </w:p>
     <w:p>
@@ -4244,38 +3348,7 @@
           <w:color w:val="FF0000"/>
         </w:rPr>
         <w:tab/>
-      </w:r>
-      <w:proofErr w:type="gramStart"/>
-      <w:r>
-        <w:rPr>
-          <w:rFonts w:ascii="Arial" w:hAnsi="Arial" w:cs="Arial"/>
-          <w:color w:val="FF0000"/>
-        </w:rPr>
-        <w:t>void</w:t>
-      </w:r>
-      <w:proofErr w:type="gramEnd"/>
-      <w:r>
-        <w:rPr>
-          <w:rFonts w:ascii="Arial" w:hAnsi="Arial" w:cs="Arial"/>
-          <w:color w:val="FF0000"/>
-        </w:rPr>
-        <w:t xml:space="preserve"> </w:t>
-      </w:r>
-      <w:proofErr w:type="spellStart"/>
-      <w:r>
-        <w:rPr>
-          <w:rFonts w:ascii="Arial" w:hAnsi="Arial" w:cs="Arial"/>
-          <w:color w:val="FF0000"/>
-        </w:rPr>
-        <w:t>setRad</w:t>
-      </w:r>
-      <w:proofErr w:type="spellEnd"/>
-      <w:r>
-        <w:rPr>
-          <w:rFonts w:ascii="Arial" w:hAnsi="Arial" w:cs="Arial"/>
-          <w:color w:val="FF0000"/>
-        </w:rPr>
-        <w:t>(double); // f</w:t>
+        <w:t>void setRad(double); // f</w:t>
       </w:r>
     </w:p>
     <w:p>
@@ -4388,23 +3461,7 @@
           <w:rFonts w:ascii="Arial" w:hAnsi="Arial" w:cs="Arial"/>
           <w:color w:val="FF0000"/>
         </w:rPr>
-        <w:t>#include "</w:t>
-      </w:r>
-      <w:proofErr w:type="spellStart"/>
-      <w:r>
-        <w:rPr>
-          <w:rFonts w:ascii="Arial" w:hAnsi="Arial" w:cs="Arial"/>
-          <w:color w:val="FF0000"/>
-        </w:rPr>
-        <w:t>Circle.h</w:t>
-      </w:r>
-      <w:proofErr w:type="spellEnd"/>
-      <w:r>
-        <w:rPr>
-          <w:rFonts w:ascii="Arial" w:hAnsi="Arial" w:cs="Arial"/>
-          <w:color w:val="FF0000"/>
-        </w:rPr>
-        <w:t>"</w:t>
+        <w:t>#include "Circle.h"</w:t>
       </w:r>
     </w:p>
     <w:p>
@@ -4445,39 +3502,7 @@
           <w:rFonts w:ascii="Arial" w:hAnsi="Arial" w:cs="Arial"/>
           <w:color w:val="FF0000"/>
         </w:rPr>
-        <w:t>Circle::</w:t>
-      </w:r>
-      <w:proofErr w:type="gramStart"/>
-      <w:r>
-        <w:rPr>
-          <w:rFonts w:ascii="Arial" w:hAnsi="Arial" w:cs="Arial"/>
-          <w:color w:val="FF0000"/>
-        </w:rPr>
-        <w:t>Circle(</w:t>
-      </w:r>
-      <w:proofErr w:type="gramEnd"/>
-      <w:r>
-        <w:rPr>
-          <w:rFonts w:ascii="Arial" w:hAnsi="Arial" w:cs="Arial"/>
-          <w:color w:val="FF0000"/>
-        </w:rPr>
-        <w:t xml:space="preserve">) { </w:t>
-      </w:r>
-      <w:proofErr w:type="spellStart"/>
-      <w:r>
-        <w:rPr>
-          <w:rFonts w:ascii="Arial" w:hAnsi="Arial" w:cs="Arial"/>
-          <w:color w:val="FF0000"/>
-        </w:rPr>
-        <w:t>setRad</w:t>
-      </w:r>
-      <w:proofErr w:type="spellEnd"/>
-      <w:r>
-        <w:rPr>
-          <w:rFonts w:ascii="Arial" w:hAnsi="Arial" w:cs="Arial"/>
-          <w:color w:val="FF0000"/>
-        </w:rPr>
-        <w:t>(0); }</w:t>
+        <w:t>Circle::Circle() { setRad(0); }</w:t>
       </w:r>
     </w:p>
     <w:p>
@@ -4518,39 +3543,7 @@
           <w:rFonts w:ascii="Arial" w:hAnsi="Arial" w:cs="Arial"/>
           <w:color w:val="FF0000"/>
         </w:rPr>
-        <w:t>Circle::</w:t>
-      </w:r>
-      <w:proofErr w:type="gramStart"/>
-      <w:r>
-        <w:rPr>
-          <w:rFonts w:ascii="Arial" w:hAnsi="Arial" w:cs="Arial"/>
-          <w:color w:val="FF0000"/>
-        </w:rPr>
-        <w:t>Circle(</w:t>
-      </w:r>
-      <w:proofErr w:type="gramEnd"/>
-      <w:r>
-        <w:rPr>
-          <w:rFonts w:ascii="Arial" w:hAnsi="Arial" w:cs="Arial"/>
-          <w:color w:val="FF0000"/>
-        </w:rPr>
-        <w:t xml:space="preserve">double rad) { </w:t>
-      </w:r>
-      <w:proofErr w:type="spellStart"/>
-      <w:r>
-        <w:rPr>
-          <w:rFonts w:ascii="Arial" w:hAnsi="Arial" w:cs="Arial"/>
-          <w:color w:val="FF0000"/>
-        </w:rPr>
-        <w:t>setRad</w:t>
-      </w:r>
-      <w:proofErr w:type="spellEnd"/>
-      <w:r>
-        <w:rPr>
-          <w:rFonts w:ascii="Arial" w:hAnsi="Arial" w:cs="Arial"/>
-          <w:color w:val="FF0000"/>
-        </w:rPr>
-        <w:t>(rad); }</w:t>
+        <w:t>Circle::Circle(double rad) { setRad(rad); }</w:t>
       </w:r>
     </w:p>
     <w:p>
@@ -4586,69 +3579,12 @@
           <w:color w:val="FF0000"/>
         </w:rPr>
       </w:pPr>
-      <w:proofErr w:type="gramStart"/>
-      <w:r>
-        <w:rPr>
-          <w:rFonts w:ascii="Arial" w:hAnsi="Arial" w:cs="Arial"/>
-          <w:color w:val="FF0000"/>
-        </w:rPr>
-        <w:t>double</w:t>
-      </w:r>
-      <w:proofErr w:type="gramEnd"/>
-      <w:r>
-        <w:rPr>
-          <w:rFonts w:ascii="Arial" w:hAnsi="Arial" w:cs="Arial"/>
-          <w:color w:val="FF0000"/>
-        </w:rPr>
-        <w:t xml:space="preserve"> Circle::</w:t>
-      </w:r>
-      <w:proofErr w:type="spellStart"/>
-      <w:r>
-        <w:rPr>
-          <w:rFonts w:ascii="Arial" w:hAnsi="Arial" w:cs="Arial"/>
-          <w:color w:val="FF0000"/>
-        </w:rPr>
-        <w:t>getArea</w:t>
-      </w:r>
-      <w:proofErr w:type="spellEnd"/>
-      <w:r>
-        <w:rPr>
-          <w:rFonts w:ascii="Arial" w:hAnsi="Arial" w:cs="Arial"/>
-          <w:color w:val="FF0000"/>
-        </w:rPr>
-        <w:t xml:space="preserve">() { return 3.14159265 * </w:t>
-      </w:r>
-      <w:proofErr w:type="spellStart"/>
-      <w:r>
-        <w:rPr>
-          <w:rFonts w:ascii="Arial" w:hAnsi="Arial" w:cs="Arial"/>
-          <w:color w:val="FF0000"/>
-        </w:rPr>
-        <w:t>getRad</w:t>
-      </w:r>
-      <w:proofErr w:type="spellEnd"/>
-      <w:r>
-        <w:rPr>
-          <w:rFonts w:ascii="Arial" w:hAnsi="Arial" w:cs="Arial"/>
-          <w:color w:val="FF0000"/>
-        </w:rPr>
-        <w:t xml:space="preserve">() * </w:t>
-      </w:r>
-      <w:proofErr w:type="spellStart"/>
-      <w:r>
-        <w:rPr>
-          <w:rFonts w:ascii="Arial" w:hAnsi="Arial" w:cs="Arial"/>
-          <w:color w:val="FF0000"/>
-        </w:rPr>
-        <w:t>getRad</w:t>
-      </w:r>
-      <w:proofErr w:type="spellEnd"/>
-      <w:r>
-        <w:rPr>
-          <w:rFonts w:ascii="Arial" w:hAnsi="Arial" w:cs="Arial"/>
-          <w:color w:val="FF0000"/>
-        </w:rPr>
-        <w:t>(); }</w:t>
+      <w:r>
+        <w:rPr>
+          <w:rFonts w:ascii="Arial" w:hAnsi="Arial" w:cs="Arial"/>
+          <w:color w:val="FF0000"/>
+        </w:rPr>
+        <w:t>double Circle::getArea() { return 3.14159265 * getRad() * getRad(); }</w:t>
       </w:r>
     </w:p>
     <w:p>
@@ -4684,37 +3620,12 @@
           <w:color w:val="FF0000"/>
         </w:rPr>
       </w:pPr>
-      <w:proofErr w:type="gramStart"/>
-      <w:r>
-        <w:rPr>
-          <w:rFonts w:ascii="Arial" w:hAnsi="Arial" w:cs="Arial"/>
-          <w:color w:val="FF0000"/>
-        </w:rPr>
-        <w:t>double</w:t>
-      </w:r>
-      <w:proofErr w:type="gramEnd"/>
-      <w:r>
-        <w:rPr>
-          <w:rFonts w:ascii="Arial" w:hAnsi="Arial" w:cs="Arial"/>
-          <w:color w:val="FF0000"/>
-        </w:rPr>
-        <w:t xml:space="preserve"> Circle::</w:t>
-      </w:r>
-      <w:proofErr w:type="spellStart"/>
-      <w:r>
-        <w:rPr>
-          <w:rFonts w:ascii="Arial" w:hAnsi="Arial" w:cs="Arial"/>
-          <w:color w:val="FF0000"/>
-        </w:rPr>
-        <w:t>getRad</w:t>
-      </w:r>
-      <w:proofErr w:type="spellEnd"/>
-      <w:r>
-        <w:rPr>
-          <w:rFonts w:ascii="Arial" w:hAnsi="Arial" w:cs="Arial"/>
-          <w:color w:val="FF0000"/>
-        </w:rPr>
-        <w:t>() { return radius; }</w:t>
+      <w:r>
+        <w:rPr>
+          <w:rFonts w:ascii="Arial" w:hAnsi="Arial" w:cs="Arial"/>
+          <w:color w:val="FF0000"/>
+        </w:rPr>
+        <w:t>double Circle::getRad() { return radius; }</w:t>
       </w:r>
     </w:p>
     <w:p>
@@ -4750,37 +3661,12 @@
           <w:color w:val="FF0000"/>
         </w:rPr>
       </w:pPr>
-      <w:proofErr w:type="gramStart"/>
-      <w:r>
-        <w:rPr>
-          <w:rFonts w:ascii="Arial" w:hAnsi="Arial" w:cs="Arial"/>
-          <w:color w:val="FF0000"/>
-        </w:rPr>
-        <w:t>void</w:t>
-      </w:r>
-      <w:proofErr w:type="gramEnd"/>
-      <w:r>
-        <w:rPr>
-          <w:rFonts w:ascii="Arial" w:hAnsi="Arial" w:cs="Arial"/>
-          <w:color w:val="FF0000"/>
-        </w:rPr>
-        <w:t xml:space="preserve"> Circle::</w:t>
-      </w:r>
-      <w:proofErr w:type="spellStart"/>
-      <w:r>
-        <w:rPr>
-          <w:rFonts w:ascii="Arial" w:hAnsi="Arial" w:cs="Arial"/>
-          <w:color w:val="FF0000"/>
-        </w:rPr>
-        <w:t>setRad</w:t>
-      </w:r>
-      <w:proofErr w:type="spellEnd"/>
-      <w:r>
-        <w:rPr>
-          <w:rFonts w:ascii="Arial" w:hAnsi="Arial" w:cs="Arial"/>
-          <w:color w:val="FF0000"/>
-        </w:rPr>
-        <w:t>(double rad) { radius = rad; }</w:t>
+      <w:r>
+        <w:rPr>
+          <w:rFonts w:ascii="Arial" w:hAnsi="Arial" w:cs="Arial"/>
+          <w:color w:val="FF0000"/>
+        </w:rPr>
+        <w:t>void Circle::setRad(double rad) { radius = rad; }</w:t>
       </w:r>
     </w:p>
     <w:p>
@@ -5105,23 +3991,7 @@
           <w:rFonts w:ascii="Arial" w:hAnsi="Arial" w:cs="Arial"/>
           <w:color w:val="FF0000"/>
         </w:rPr>
-        <w:t xml:space="preserve">Circle </w:t>
-      </w:r>
-      <w:proofErr w:type="gramStart"/>
-      <w:r>
-        <w:rPr>
-          <w:rFonts w:ascii="Arial" w:hAnsi="Arial" w:cs="Arial"/>
-          <w:color w:val="FF0000"/>
-        </w:rPr>
-        <w:t>myCircle2(</w:t>
-      </w:r>
-      <w:proofErr w:type="gramEnd"/>
-      <w:r>
-        <w:rPr>
-          <w:rFonts w:ascii="Arial" w:hAnsi="Arial" w:cs="Arial"/>
-          <w:color w:val="FF0000"/>
-        </w:rPr>
-        <w:t>10);</w:t>
+        <w:t>Circle myCircle2(10);</w:t>
       </w:r>
     </w:p>
     <w:p>
@@ -5205,23 +4075,7 @@
           <w:rFonts w:ascii="Arial" w:hAnsi="Arial" w:cs="Arial"/>
           <w:color w:val="FF0000"/>
         </w:rPr>
-        <w:t xml:space="preserve">Circle *myCircle3 = new </w:t>
-      </w:r>
-      <w:proofErr w:type="gramStart"/>
-      <w:r>
-        <w:rPr>
-          <w:rFonts w:ascii="Arial" w:hAnsi="Arial" w:cs="Arial"/>
-          <w:color w:val="FF0000"/>
-        </w:rPr>
-        <w:t>Circle(</w:t>
-      </w:r>
-      <w:proofErr w:type="gramEnd"/>
-      <w:r>
-        <w:rPr>
-          <w:rFonts w:ascii="Arial" w:hAnsi="Arial" w:cs="Arial"/>
-          <w:color w:val="FF0000"/>
-        </w:rPr>
-        <w:t>12.0);</w:t>
+        <w:t>Circle *myCircle3 = new Circle(12.0);</w:t>
       </w:r>
     </w:p>
     <w:p>
@@ -5254,23 +4108,7 @@
           <w:rFonts w:ascii="Arial" w:hAnsi="Arial" w:cs="Arial"/>
           <w:b/>
         </w:rPr>
-        <w:t xml:space="preserve">pts </w:t>
-      </w:r>
-      <w:proofErr w:type="gramStart"/>
-      <w:r>
-        <w:rPr>
-          <w:rFonts w:ascii="Arial" w:hAnsi="Arial" w:cs="Arial"/>
-          <w:b/>
-        </w:rPr>
-        <w:t>Declare</w:t>
-      </w:r>
-      <w:proofErr w:type="gramEnd"/>
-      <w:r>
-        <w:rPr>
-          <w:rFonts w:ascii="Arial" w:hAnsi="Arial" w:cs="Arial"/>
-          <w:b/>
-        </w:rPr>
-        <w:t xml:space="preserve"> an array </w:t>
+        <w:t xml:space="preserve">pts Declare an array </w:t>
       </w:r>
       <w:r>
         <w:rPr>
@@ -5319,23 +4157,7 @@
           <w:rFonts w:ascii="Arial" w:hAnsi="Arial" w:cs="Arial"/>
           <w:color w:val="FF0000"/>
         </w:rPr>
-        <w:t xml:space="preserve">Circle </w:t>
-      </w:r>
-      <w:proofErr w:type="gramStart"/>
-      <w:r>
-        <w:rPr>
-          <w:rFonts w:ascii="Arial" w:hAnsi="Arial" w:cs="Arial"/>
-          <w:color w:val="FF0000"/>
-        </w:rPr>
-        <w:t>circles[</w:t>
-      </w:r>
-      <w:proofErr w:type="gramEnd"/>
-      <w:r>
-        <w:rPr>
-          <w:rFonts w:ascii="Arial" w:hAnsi="Arial" w:cs="Arial"/>
-          <w:color w:val="FF0000"/>
-        </w:rPr>
-        <w:t>10];</w:t>
+        <w:t>Circle circles[10];</w:t>
       </w:r>
     </w:p>
     <w:p>
@@ -5376,21 +4198,12 @@
         </w:rPr>
         <w:t xml:space="preserve"> </w:t>
       </w:r>
-      <w:proofErr w:type="gramStart"/>
-      <w:r>
-        <w:rPr>
-          <w:rFonts w:ascii="Arial" w:hAnsi="Arial" w:cs="Arial"/>
-          <w:b/>
-        </w:rPr>
-        <w:t>Write</w:t>
-      </w:r>
-      <w:proofErr w:type="gramEnd"/>
-      <w:r>
-        <w:rPr>
-          <w:rFonts w:ascii="Arial" w:hAnsi="Arial" w:cs="Arial"/>
-          <w:b/>
-        </w:rPr>
-        <w:t xml:space="preserve"> a </w:t>
+      <w:r>
+        <w:rPr>
+          <w:rFonts w:ascii="Arial" w:hAnsi="Arial" w:cs="Arial"/>
+          <w:b/>
+        </w:rPr>
+        <w:t xml:space="preserve">Write a </w:t>
       </w:r>
       <w:r>
         <w:rPr>
@@ -5453,85 +4266,12 @@
           <w:color w:val="FF0000"/>
         </w:rPr>
       </w:pPr>
-      <w:proofErr w:type="gramStart"/>
-      <w:r>
-        <w:rPr>
-          <w:rFonts w:ascii="Arial" w:hAnsi="Arial" w:cs="Arial"/>
-          <w:color w:val="FF0000"/>
-        </w:rPr>
-        <w:t>for</w:t>
-      </w:r>
-      <w:proofErr w:type="gramEnd"/>
-      <w:r>
-        <w:rPr>
-          <w:rFonts w:ascii="Arial" w:hAnsi="Arial" w:cs="Arial"/>
-          <w:color w:val="FF0000"/>
-        </w:rPr>
-        <w:t xml:space="preserve"> (</w:t>
-      </w:r>
-      <w:proofErr w:type="spellStart"/>
-      <w:r>
-        <w:rPr>
-          <w:rFonts w:ascii="Arial" w:hAnsi="Arial" w:cs="Arial"/>
-          <w:color w:val="FF0000"/>
-        </w:rPr>
-        <w:t>int</w:t>
-      </w:r>
-      <w:proofErr w:type="spellEnd"/>
-      <w:r>
-        <w:rPr>
-          <w:rFonts w:ascii="Arial" w:hAnsi="Arial" w:cs="Arial"/>
-          <w:color w:val="FF0000"/>
-        </w:rPr>
-        <w:t xml:space="preserve"> </w:t>
-      </w:r>
-      <w:proofErr w:type="spellStart"/>
-      <w:r>
-        <w:rPr>
-          <w:rFonts w:ascii="Arial" w:hAnsi="Arial" w:cs="Arial"/>
-          <w:color w:val="FF0000"/>
-        </w:rPr>
-        <w:t>i</w:t>
-      </w:r>
-      <w:proofErr w:type="spellEnd"/>
-      <w:r>
-        <w:rPr>
-          <w:rFonts w:ascii="Arial" w:hAnsi="Arial" w:cs="Arial"/>
-          <w:color w:val="FF0000"/>
-        </w:rPr>
-        <w:t xml:space="preserve"> = 0; </w:t>
-      </w:r>
-      <w:proofErr w:type="spellStart"/>
-      <w:r>
-        <w:rPr>
-          <w:rFonts w:ascii="Arial" w:hAnsi="Arial" w:cs="Arial"/>
-          <w:color w:val="FF0000"/>
-        </w:rPr>
-        <w:t>i</w:t>
-      </w:r>
-      <w:proofErr w:type="spellEnd"/>
-      <w:r>
-        <w:rPr>
-          <w:rFonts w:ascii="Arial" w:hAnsi="Arial" w:cs="Arial"/>
-          <w:color w:val="FF0000"/>
-        </w:rPr>
-        <w:t xml:space="preserve"> &lt; 10; </w:t>
-      </w:r>
-      <w:proofErr w:type="spellStart"/>
-      <w:r>
-        <w:rPr>
-          <w:rFonts w:ascii="Arial" w:hAnsi="Arial" w:cs="Arial"/>
-          <w:color w:val="FF0000"/>
-        </w:rPr>
-        <w:t>i</w:t>
-      </w:r>
-      <w:proofErr w:type="spellEnd"/>
-      <w:r>
-        <w:rPr>
-          <w:rFonts w:ascii="Arial" w:hAnsi="Arial" w:cs="Arial"/>
-          <w:color w:val="FF0000"/>
-        </w:rPr>
-        <w:t>++)</w:t>
+      <w:r>
+        <w:rPr>
+          <w:rFonts w:ascii="Arial" w:hAnsi="Arial" w:cs="Arial"/>
+          <w:color w:val="FF0000"/>
+        </w:rPr>
+        <w:t>for (int i = 0; i &lt; 10; i++)</w:t>
       </w:r>
     </w:p>
     <w:p>
@@ -5548,47 +4288,7 @@
           <w:color w:val="FF0000"/>
         </w:rPr>
         <w:tab/>
-      </w:r>
-      <w:proofErr w:type="gramStart"/>
-      <w:r>
-        <w:rPr>
-          <w:rFonts w:ascii="Arial" w:hAnsi="Arial" w:cs="Arial"/>
-          <w:color w:val="FF0000"/>
-        </w:rPr>
-        <w:t>circles[</w:t>
-      </w:r>
-      <w:proofErr w:type="spellStart"/>
-      <w:proofErr w:type="gramEnd"/>
-      <w:r>
-        <w:rPr>
-          <w:rFonts w:ascii="Arial" w:hAnsi="Arial" w:cs="Arial"/>
-          <w:color w:val="FF0000"/>
-        </w:rPr>
-        <w:t>i</w:t>
-      </w:r>
-      <w:proofErr w:type="spellEnd"/>
-      <w:r>
-        <w:rPr>
-          <w:rFonts w:ascii="Arial" w:hAnsi="Arial" w:cs="Arial"/>
-          <w:color w:val="FF0000"/>
-        </w:rPr>
-        <w:t>].</w:t>
-      </w:r>
-      <w:proofErr w:type="spellStart"/>
-      <w:r>
-        <w:rPr>
-          <w:rFonts w:ascii="Arial" w:hAnsi="Arial" w:cs="Arial"/>
-          <w:color w:val="FF0000"/>
-        </w:rPr>
-        <w:t>setRad</w:t>
-      </w:r>
-      <w:proofErr w:type="spellEnd"/>
-      <w:r>
-        <w:rPr>
-          <w:rFonts w:ascii="Arial" w:hAnsi="Arial" w:cs="Arial"/>
-          <w:color w:val="FF0000"/>
-        </w:rPr>
-        <w:t>(15);</w:t>
+        <w:t>circles[i].setRad(15);</w:t>
       </w:r>
     </w:p>
     <w:p>
@@ -5748,47 +4448,51 @@
           <w:rFonts w:ascii="Consolas" w:hAnsi="Consolas" w:cs="Consolas"/>
         </w:rPr>
       </w:pPr>
-      <w:proofErr w:type="gramStart"/>
       <w:r>
         <w:rPr>
           <w:rFonts w:ascii="Consolas" w:hAnsi="Consolas" w:cs="Consolas"/>
         </w:rPr>
-        <w:t>void</w:t>
-      </w:r>
-      <w:proofErr w:type="gramEnd"/>
-      <w:r>
+        <w:t>void Swap(int &amp; A, int &amp; B) {</w:t>
+      </w:r>
+    </w:p>
+    <w:p>
+      <w:pPr>
+        <w:ind w:left="1440"/>
         <w:rPr>
           <w:rFonts w:ascii="Consolas" w:hAnsi="Consolas" w:cs="Consolas"/>
         </w:rPr>
-        <w:t xml:space="preserve"> Swap(</w:t>
-      </w:r>
-      <w:proofErr w:type="spellStart"/>
+      </w:pPr>
       <w:r>
         <w:rPr>
           <w:rFonts w:ascii="Consolas" w:hAnsi="Consolas" w:cs="Consolas"/>
         </w:rPr>
-        <w:t>int</w:t>
-      </w:r>
-      <w:proofErr w:type="spellEnd"/>
+        <w:t xml:space="preserve">    </w:t>
+      </w:r>
       <w:r>
         <w:rPr>
           <w:rFonts w:ascii="Consolas" w:hAnsi="Consolas" w:cs="Consolas"/>
         </w:rPr>
-        <w:t xml:space="preserve"> &amp; A, </w:t>
-      </w:r>
-      <w:proofErr w:type="spellStart"/>
+        <w:t>i</w:t>
+      </w:r>
       <w:r>
         <w:rPr>
           <w:rFonts w:ascii="Consolas" w:hAnsi="Consolas" w:cs="Consolas"/>
         </w:rPr>
-        <w:t>int</w:t>
-      </w:r>
-      <w:proofErr w:type="spellEnd"/>
-      <w:r>
+        <w:t>nt tmp = A;</w:t>
+      </w:r>
+    </w:p>
+    <w:p>
+      <w:pPr>
+        <w:ind w:left="1440"/>
         <w:rPr>
           <w:rFonts w:ascii="Consolas" w:hAnsi="Consolas" w:cs="Consolas"/>
         </w:rPr>
-        <w:t xml:space="preserve"> &amp; B) {</w:t>
+      </w:pPr>
+      <w:r>
+        <w:rPr>
+          <w:rFonts w:ascii="Consolas" w:hAnsi="Consolas" w:cs="Consolas"/>
+        </w:rPr>
+        <w:t xml:space="preserve">    A = B;</w:t>
       </w:r>
     </w:p>
     <w:p>
@@ -5802,98 +4506,20 @@
         <w:rPr>
           <w:rFonts w:ascii="Consolas" w:hAnsi="Consolas" w:cs="Consolas"/>
         </w:rPr>
-        <w:t xml:space="preserve">    </w:t>
-      </w:r>
-      <w:proofErr w:type="spellStart"/>
-      <w:proofErr w:type="gramStart"/>
-      <w:r>
+        <w:t xml:space="preserve">    B = tmp;</w:t>
+      </w:r>
+    </w:p>
+    <w:p>
+      <w:pPr>
+        <w:ind w:left="1440"/>
         <w:rPr>
           <w:rFonts w:ascii="Consolas" w:hAnsi="Consolas" w:cs="Consolas"/>
         </w:rPr>
-        <w:t>i</w:t>
-      </w:r>
+      </w:pPr>
       <w:r>
         <w:rPr>
           <w:rFonts w:ascii="Consolas" w:hAnsi="Consolas" w:cs="Consolas"/>
         </w:rPr>
-        <w:t>nt</w:t>
-      </w:r>
-      <w:proofErr w:type="spellEnd"/>
-      <w:proofErr w:type="gramEnd"/>
-      <w:r>
-        <w:rPr>
-          <w:rFonts w:ascii="Consolas" w:hAnsi="Consolas" w:cs="Consolas"/>
-        </w:rPr>
-        <w:t xml:space="preserve"> </w:t>
-      </w:r>
-      <w:proofErr w:type="spellStart"/>
-      <w:r>
-        <w:rPr>
-          <w:rFonts w:ascii="Consolas" w:hAnsi="Consolas" w:cs="Consolas"/>
-        </w:rPr>
-        <w:t>tmp</w:t>
-      </w:r>
-      <w:proofErr w:type="spellEnd"/>
-      <w:r>
-        <w:rPr>
-          <w:rFonts w:ascii="Consolas" w:hAnsi="Consolas" w:cs="Consolas"/>
-        </w:rPr>
-        <w:t xml:space="preserve"> = A;</w:t>
-      </w:r>
-    </w:p>
-    <w:p>
-      <w:pPr>
-        <w:ind w:left="1440"/>
-        <w:rPr>
-          <w:rFonts w:ascii="Consolas" w:hAnsi="Consolas" w:cs="Consolas"/>
-        </w:rPr>
-      </w:pPr>
-      <w:r>
-        <w:rPr>
-          <w:rFonts w:ascii="Consolas" w:hAnsi="Consolas" w:cs="Consolas"/>
-        </w:rPr>
-        <w:t xml:space="preserve">    A = B;</w:t>
-      </w:r>
-    </w:p>
-    <w:p>
-      <w:pPr>
-        <w:ind w:left="1440"/>
-        <w:rPr>
-          <w:rFonts w:ascii="Consolas" w:hAnsi="Consolas" w:cs="Consolas"/>
-        </w:rPr>
-      </w:pPr>
-      <w:r>
-        <w:rPr>
-          <w:rFonts w:ascii="Consolas" w:hAnsi="Consolas" w:cs="Consolas"/>
-        </w:rPr>
-        <w:t xml:space="preserve">    B = </w:t>
-      </w:r>
-      <w:proofErr w:type="spellStart"/>
-      <w:r>
-        <w:rPr>
-          <w:rFonts w:ascii="Consolas" w:hAnsi="Consolas" w:cs="Consolas"/>
-        </w:rPr>
-        <w:t>tmp</w:t>
-      </w:r>
-      <w:proofErr w:type="spellEnd"/>
-      <w:r>
-        <w:rPr>
-          <w:rFonts w:ascii="Consolas" w:hAnsi="Consolas" w:cs="Consolas"/>
-        </w:rPr>
-        <w:t>;</w:t>
-      </w:r>
-    </w:p>
-    <w:p>
-      <w:pPr>
-        <w:ind w:left="1440"/>
-        <w:rPr>
-          <w:rFonts w:ascii="Consolas" w:hAnsi="Consolas" w:cs="Consolas"/>
-        </w:rPr>
-      </w:pPr>
-      <w:r>
-        <w:rPr>
-          <w:rFonts w:ascii="Consolas" w:hAnsi="Consolas" w:cs="Consolas"/>
-        </w:rPr>
         <w:t>}</w:t>
       </w:r>
     </w:p>
@@ -5912,37 +4538,12 @@
           <w:color w:val="FF0000"/>
         </w:rPr>
       </w:pPr>
-      <w:proofErr w:type="gramStart"/>
-      <w:r>
-        <w:rPr>
-          <w:rFonts w:ascii="Arial" w:hAnsi="Arial" w:cs="Arial"/>
-          <w:color w:val="FF0000"/>
-        </w:rPr>
-        <w:t>template</w:t>
-      </w:r>
-      <w:proofErr w:type="gramEnd"/>
-      <w:r>
-        <w:rPr>
-          <w:rFonts w:ascii="Arial" w:hAnsi="Arial" w:cs="Arial"/>
-          <w:color w:val="FF0000"/>
-        </w:rPr>
-        <w:t xml:space="preserve"> &lt;</w:t>
-      </w:r>
-      <w:proofErr w:type="spellStart"/>
-      <w:r>
-        <w:rPr>
-          <w:rFonts w:ascii="Arial" w:hAnsi="Arial" w:cs="Arial"/>
-          <w:color w:val="FF0000"/>
-        </w:rPr>
-        <w:t>typename</w:t>
-      </w:r>
-      <w:proofErr w:type="spellEnd"/>
-      <w:r>
-        <w:rPr>
-          <w:rFonts w:ascii="Arial" w:hAnsi="Arial" w:cs="Arial"/>
-          <w:color w:val="FF0000"/>
-        </w:rPr>
-        <w:t xml:space="preserve"> T&gt;</w:t>
+      <w:r>
+        <w:rPr>
+          <w:rFonts w:ascii="Arial" w:hAnsi="Arial" w:cs="Arial"/>
+          <w:color w:val="FF0000"/>
+        </w:rPr>
+        <w:t>template &lt;typename T&gt;</w:t>
       </w:r>
     </w:p>
     <w:p>
@@ -5958,22 +4559,7 @@
           <w:color w:val="FF0000"/>
         </w:rPr>
         <w:tab/>
-      </w:r>
-      <w:proofErr w:type="gramStart"/>
-      <w:r>
-        <w:rPr>
-          <w:rFonts w:ascii="Arial" w:hAnsi="Arial" w:cs="Arial"/>
-          <w:color w:val="FF0000"/>
-        </w:rPr>
-        <w:t>void</w:t>
-      </w:r>
-      <w:proofErr w:type="gramEnd"/>
-      <w:r>
-        <w:rPr>
-          <w:rFonts w:ascii="Arial" w:hAnsi="Arial" w:cs="Arial"/>
-          <w:color w:val="FF0000"/>
-        </w:rPr>
-        <w:t xml:space="preserve"> Swap(T &amp;A, T &amp;B)</w:t>
+        <w:t>void Swap(T &amp;A, T &amp;B)</w:t>
       </w:r>
     </w:p>
     <w:p>
@@ -6174,108 +4760,68 @@
           <w:rFonts w:ascii="Consolas" w:hAnsi="Consolas" w:cs="Consolas"/>
         </w:rPr>
       </w:pPr>
-      <w:proofErr w:type="gramStart"/>
       <w:r>
         <w:rPr>
           <w:rFonts w:ascii="Consolas" w:hAnsi="Consolas" w:cs="Consolas"/>
         </w:rPr>
-        <w:t>class</w:t>
-      </w:r>
-      <w:proofErr w:type="gramEnd"/>
-      <w:r>
+        <w:t>class MyVec {</w:t>
+      </w:r>
+    </w:p>
+    <w:p>
+      <w:pPr>
         <w:rPr>
           <w:rFonts w:ascii="Consolas" w:hAnsi="Consolas" w:cs="Consolas"/>
         </w:rPr>
+      </w:pPr>
+      <w:r>
+        <w:rPr>
+          <w:rFonts w:ascii="Consolas" w:hAnsi="Consolas" w:cs="Consolas"/>
+        </w:rPr>
+        <w:tab/>
+      </w:r>
+      <w:r>
+        <w:rPr>
+          <w:rFonts w:ascii="Consolas" w:hAnsi="Consolas" w:cs="Consolas"/>
+        </w:rPr>
+        <w:tab/>
+      </w:r>
+      <w:r>
+        <w:rPr>
+          <w:rFonts w:ascii="Consolas" w:hAnsi="Consolas" w:cs="Consolas"/>
+        </w:rPr>
+        <w:t xml:space="preserve">  </w:t>
+      </w:r>
+      <w:r>
+        <w:rPr>
+          <w:rFonts w:ascii="Consolas" w:hAnsi="Consolas" w:cs="Consolas"/>
+        </w:rPr>
+        <w:t>private:</w:t>
+      </w:r>
+    </w:p>
+    <w:p>
+      <w:pPr>
+        <w:ind w:left="1440"/>
+        <w:rPr>
+          <w:rFonts w:ascii="Consolas" w:hAnsi="Consolas" w:cs="Consolas"/>
+        </w:rPr>
+      </w:pPr>
+      <w:r>
+        <w:rPr>
+          <w:rFonts w:ascii="Consolas" w:hAnsi="Consolas" w:cs="Consolas"/>
+        </w:rPr>
+        <w:t xml:space="preserve">    </w:t>
+      </w:r>
+      <w:r>
+        <w:rPr>
+          <w:rFonts w:ascii="Consolas" w:hAnsi="Consolas" w:cs="Consolas"/>
+        </w:rPr>
         <w:t xml:space="preserve"> </w:t>
       </w:r>
-      <w:proofErr w:type="spellStart"/>
       <w:r>
         <w:rPr>
           <w:rFonts w:ascii="Consolas" w:hAnsi="Consolas" w:cs="Consolas"/>
         </w:rPr>
-        <w:t>MyVec</w:t>
-      </w:r>
-      <w:proofErr w:type="spellEnd"/>
-      <w:r>
-        <w:rPr>
-          <w:rFonts w:ascii="Consolas" w:hAnsi="Consolas" w:cs="Consolas"/>
-        </w:rPr>
-        <w:t xml:space="preserve"> {</w:t>
-      </w:r>
-    </w:p>
-    <w:p>
-      <w:pPr>
-        <w:rPr>
-          <w:rFonts w:ascii="Consolas" w:hAnsi="Consolas" w:cs="Consolas"/>
-        </w:rPr>
-      </w:pPr>
-      <w:r>
-        <w:rPr>
-          <w:rFonts w:ascii="Consolas" w:hAnsi="Consolas" w:cs="Consolas"/>
-        </w:rPr>
-        <w:tab/>
-      </w:r>
-      <w:r>
-        <w:rPr>
-          <w:rFonts w:ascii="Consolas" w:hAnsi="Consolas" w:cs="Consolas"/>
-        </w:rPr>
-        <w:tab/>
-      </w:r>
-      <w:r>
-        <w:rPr>
-          <w:rFonts w:ascii="Consolas" w:hAnsi="Consolas" w:cs="Consolas"/>
-        </w:rPr>
-        <w:t xml:space="preserve">  </w:t>
-      </w:r>
-      <w:proofErr w:type="gramStart"/>
-      <w:r>
-        <w:rPr>
-          <w:rFonts w:ascii="Consolas" w:hAnsi="Consolas" w:cs="Consolas"/>
-        </w:rPr>
-        <w:t>private</w:t>
-      </w:r>
-      <w:proofErr w:type="gramEnd"/>
-      <w:r>
-        <w:rPr>
-          <w:rFonts w:ascii="Consolas" w:hAnsi="Consolas" w:cs="Consolas"/>
-        </w:rPr>
-        <w:t>:</w:t>
-      </w:r>
-    </w:p>
-    <w:p>
-      <w:pPr>
-        <w:ind w:left="1440"/>
-        <w:rPr>
-          <w:rFonts w:ascii="Consolas" w:hAnsi="Consolas" w:cs="Consolas"/>
-        </w:rPr>
-      </w:pPr>
-      <w:r>
-        <w:rPr>
-          <w:rFonts w:ascii="Consolas" w:hAnsi="Consolas" w:cs="Consolas"/>
-        </w:rPr>
-        <w:t xml:space="preserve">    </w:t>
-      </w:r>
-      <w:r>
-        <w:rPr>
-          <w:rFonts w:ascii="Consolas" w:hAnsi="Consolas" w:cs="Consolas"/>
-        </w:rPr>
-        <w:t xml:space="preserve"> </w:t>
-      </w:r>
-      <w:proofErr w:type="spellStart"/>
-      <w:proofErr w:type="gramStart"/>
-      <w:r>
-        <w:rPr>
-          <w:rFonts w:ascii="Consolas" w:hAnsi="Consolas" w:cs="Consolas"/>
-        </w:rPr>
-        <w:t>int</w:t>
-      </w:r>
-      <w:proofErr w:type="spellEnd"/>
-      <w:proofErr w:type="gramEnd"/>
-      <w:r>
-        <w:rPr>
-          <w:rFonts w:ascii="Consolas" w:hAnsi="Consolas" w:cs="Consolas"/>
-        </w:rPr>
-        <w:t xml:space="preserve"> *array</w:t>
+        <w:t>int *array</w:t>
       </w:r>
       <w:r>
         <w:rPr>
@@ -6318,20 +4864,20 @@
         </w:rPr>
         <w:t xml:space="preserve">  </w:t>
       </w:r>
-      <w:proofErr w:type="gramStart"/>
       <w:r>
         <w:rPr>
           <w:rFonts w:ascii="Consolas" w:hAnsi="Consolas" w:cs="Consolas"/>
         </w:rPr>
-        <w:t>public</w:t>
-      </w:r>
-      <w:proofErr w:type="gramEnd"/>
-      <w:r>
+        <w:t>public:</w:t>
+      </w:r>
+    </w:p>
+    <w:p>
+      <w:pPr>
+        <w:ind w:left="1440"/>
         <w:rPr>
           <w:rFonts w:ascii="Consolas" w:hAnsi="Consolas" w:cs="Consolas"/>
         </w:rPr>
-        <w:t>:</w:t>
-      </w:r>
+      </w:pPr>
     </w:p>
     <w:p>
       <w:pPr>
@@ -6340,55 +4886,23 @@
           <w:rFonts w:ascii="Consolas" w:hAnsi="Consolas" w:cs="Consolas"/>
         </w:rPr>
       </w:pPr>
-    </w:p>
-    <w:p>
-      <w:pPr>
-        <w:ind w:left="1440"/>
+      <w:r>
         <w:rPr>
           <w:rFonts w:ascii="Consolas" w:hAnsi="Consolas" w:cs="Consolas"/>
         </w:rPr>
-      </w:pPr>
+        <w:t xml:space="preserve">    </w:t>
+      </w:r>
       <w:r>
         <w:rPr>
           <w:rFonts w:ascii="Consolas" w:hAnsi="Consolas" w:cs="Consolas"/>
         </w:rPr>
-        <w:t xml:space="preserve">    </w:t>
+        <w:t xml:space="preserve"> </w:t>
       </w:r>
       <w:r>
         <w:rPr>
           <w:rFonts w:ascii="Consolas" w:hAnsi="Consolas" w:cs="Consolas"/>
         </w:rPr>
-        <w:t xml:space="preserve"> </w:t>
-      </w:r>
-      <w:proofErr w:type="spellStart"/>
-      <w:proofErr w:type="gramStart"/>
-      <w:r>
-        <w:rPr>
-          <w:rFonts w:ascii="Consolas" w:hAnsi="Consolas" w:cs="Consolas"/>
-        </w:rPr>
-        <w:t>MyVec</w:t>
-      </w:r>
-      <w:proofErr w:type="spellEnd"/>
-      <w:r>
-        <w:rPr>
-          <w:rFonts w:ascii="Consolas" w:hAnsi="Consolas" w:cs="Consolas"/>
-        </w:rPr>
-        <w:t>(</w:t>
-      </w:r>
-      <w:proofErr w:type="spellStart"/>
-      <w:proofErr w:type="gramEnd"/>
-      <w:r>
-        <w:rPr>
-          <w:rFonts w:ascii="Consolas" w:hAnsi="Consolas" w:cs="Consolas"/>
-        </w:rPr>
-        <w:t>int</w:t>
-      </w:r>
-      <w:proofErr w:type="spellEnd"/>
-      <w:r>
-        <w:rPr>
-          <w:rFonts w:ascii="Consolas" w:hAnsi="Consolas" w:cs="Consolas"/>
-        </w:rPr>
-        <w:t xml:space="preserve"> size) {</w:t>
+        <w:t>MyVec(int size) {</w:t>
       </w:r>
       <w:r>
         <w:rPr>
@@ -6430,33 +4944,37 @@
         </w:rPr>
         <w:t xml:space="preserve"> </w:t>
       </w:r>
-      <w:proofErr w:type="gramStart"/>
       <w:r>
         <w:rPr>
           <w:rFonts w:ascii="Consolas" w:hAnsi="Consolas" w:cs="Consolas"/>
         </w:rPr>
-        <w:t>array</w:t>
-      </w:r>
-      <w:proofErr w:type="gramEnd"/>
-      <w:r>
+        <w:t>array = new int[size];</w:t>
+      </w:r>
+    </w:p>
+    <w:p>
+      <w:pPr>
+        <w:ind w:left="1440"/>
         <w:rPr>
           <w:rFonts w:ascii="Consolas" w:hAnsi="Consolas" w:cs="Consolas"/>
         </w:rPr>
-        <w:t xml:space="preserve"> = new </w:t>
-      </w:r>
-      <w:proofErr w:type="spellStart"/>
+      </w:pPr>
       <w:r>
         <w:rPr>
           <w:rFonts w:ascii="Consolas" w:hAnsi="Consolas" w:cs="Consolas"/>
         </w:rPr>
-        <w:t>int</w:t>
-      </w:r>
-      <w:proofErr w:type="spellEnd"/>
+        <w:t xml:space="preserve">    </w:t>
+      </w:r>
       <w:r>
         <w:rPr>
           <w:rFonts w:ascii="Consolas" w:hAnsi="Consolas" w:cs="Consolas"/>
         </w:rPr>
-        <w:t>[size];</w:t>
+        <w:t xml:space="preserve"> </w:t>
+      </w:r>
+      <w:r>
+        <w:rPr>
+          <w:rFonts w:ascii="Consolas" w:hAnsi="Consolas" w:cs="Consolas"/>
+        </w:rPr>
+        <w:t>}</w:t>
       </w:r>
     </w:p>
     <w:p>
@@ -6466,67 +4984,19 @@
           <w:rFonts w:ascii="Consolas" w:hAnsi="Consolas" w:cs="Consolas"/>
         </w:rPr>
       </w:pPr>
-      <w:r>
+    </w:p>
+    <w:p>
+      <w:pPr>
+        <w:ind w:left="1440"/>
         <w:rPr>
           <w:rFonts w:ascii="Consolas" w:hAnsi="Consolas" w:cs="Consolas"/>
         </w:rPr>
-        <w:t xml:space="preserve">    </w:t>
-      </w:r>
+      </w:pPr>
       <w:r>
         <w:rPr>
           <w:rFonts w:ascii="Consolas" w:hAnsi="Consolas" w:cs="Consolas"/>
         </w:rPr>
-        <w:t xml:space="preserve"> </w:t>
-      </w:r>
-      <w:r>
-        <w:rPr>
-          <w:rFonts w:ascii="Consolas" w:hAnsi="Consolas" w:cs="Consolas"/>
-        </w:rPr>
-        <w:t>}</w:t>
-      </w:r>
-    </w:p>
-    <w:p>
-      <w:pPr>
-        <w:ind w:left="1440"/>
-        <w:rPr>
-          <w:rFonts w:ascii="Consolas" w:hAnsi="Consolas" w:cs="Consolas"/>
-        </w:rPr>
-      </w:pPr>
-    </w:p>
-    <w:p>
-      <w:pPr>
-        <w:ind w:left="1440"/>
-        <w:rPr>
-          <w:rFonts w:ascii="Consolas" w:hAnsi="Consolas" w:cs="Consolas"/>
-        </w:rPr>
-      </w:pPr>
-      <w:r>
-        <w:rPr>
-          <w:rFonts w:ascii="Consolas" w:hAnsi="Consolas" w:cs="Consolas"/>
-        </w:rPr>
-        <w:t xml:space="preserve">     ~</w:t>
-      </w:r>
-      <w:proofErr w:type="spellStart"/>
-      <w:proofErr w:type="gramStart"/>
-      <w:r>
-        <w:rPr>
-          <w:rFonts w:ascii="Consolas" w:hAnsi="Consolas" w:cs="Consolas"/>
-        </w:rPr>
-        <w:t>MyVec</w:t>
-      </w:r>
-      <w:proofErr w:type="spellEnd"/>
-      <w:r>
-        <w:rPr>
-          <w:rFonts w:ascii="Consolas" w:hAnsi="Consolas" w:cs="Consolas"/>
-        </w:rPr>
-        <w:t>(</w:t>
-      </w:r>
-      <w:proofErr w:type="gramEnd"/>
-      <w:r>
-        <w:rPr>
-          <w:rFonts w:ascii="Consolas" w:hAnsi="Consolas" w:cs="Consolas"/>
-        </w:rPr>
-        <w:t xml:space="preserve">) {  </w:t>
+        <w:t xml:space="preserve">     ~MyVec() {  </w:t>
       </w:r>
       <w:r>
         <w:rPr>
@@ -6547,21 +5017,21 @@
         <w:rPr>
           <w:rFonts w:ascii="Consolas" w:hAnsi="Consolas" w:cs="Consolas"/>
         </w:rPr>
-        <w:t xml:space="preserve">         </w:t>
-      </w:r>
-      <w:proofErr w:type="gramStart"/>
-      <w:r>
+        <w:t xml:space="preserve">         delete [] array;</w:t>
+      </w:r>
+    </w:p>
+    <w:p>
+      <w:pPr>
+        <w:ind w:left="1440"/>
         <w:rPr>
           <w:rFonts w:ascii="Consolas" w:hAnsi="Consolas" w:cs="Consolas"/>
         </w:rPr>
-        <w:t>delete</w:t>
-      </w:r>
-      <w:proofErr w:type="gramEnd"/>
+      </w:pPr>
       <w:r>
         <w:rPr>
           <w:rFonts w:ascii="Consolas" w:hAnsi="Consolas" w:cs="Consolas"/>
         </w:rPr>
-        <w:t xml:space="preserve"> [] array;</w:t>
+        <w:t xml:space="preserve">     }</w:t>
       </w:r>
     </w:p>
     <w:p>
@@ -6575,20 +5045,6 @@
         <w:rPr>
           <w:rFonts w:ascii="Consolas" w:hAnsi="Consolas" w:cs="Consolas"/>
         </w:rPr>
-        <w:t xml:space="preserve">     }</w:t>
-      </w:r>
-    </w:p>
-    <w:p>
-      <w:pPr>
-        <w:ind w:left="1440"/>
-        <w:rPr>
-          <w:rFonts w:ascii="Consolas" w:hAnsi="Consolas" w:cs="Consolas"/>
-        </w:rPr>
-      </w:pPr>
-      <w:r>
-        <w:rPr>
-          <w:rFonts w:ascii="Consolas" w:hAnsi="Consolas" w:cs="Consolas"/>
-        </w:rPr>
         <w:t>};</w:t>
       </w:r>
     </w:p>
@@ -6607,37 +5063,12 @@
           <w:color w:val="FF0000"/>
         </w:rPr>
       </w:pPr>
-      <w:proofErr w:type="gramStart"/>
-      <w:r>
-        <w:rPr>
-          <w:rFonts w:ascii="Arial" w:hAnsi="Arial" w:cs="Arial"/>
-          <w:color w:val="FF0000"/>
-        </w:rPr>
-        <w:t>template</w:t>
-      </w:r>
-      <w:proofErr w:type="gramEnd"/>
-      <w:r>
-        <w:rPr>
-          <w:rFonts w:ascii="Arial" w:hAnsi="Arial" w:cs="Arial"/>
-          <w:color w:val="FF0000"/>
-        </w:rPr>
-        <w:t xml:space="preserve"> &lt;</w:t>
-      </w:r>
-      <w:proofErr w:type="spellStart"/>
-      <w:r>
-        <w:rPr>
-          <w:rFonts w:ascii="Arial" w:hAnsi="Arial" w:cs="Arial"/>
-          <w:color w:val="FF0000"/>
-        </w:rPr>
-        <w:t>typename</w:t>
-      </w:r>
-      <w:proofErr w:type="spellEnd"/>
-      <w:r>
-        <w:rPr>
-          <w:rFonts w:ascii="Arial" w:hAnsi="Arial" w:cs="Arial"/>
-          <w:color w:val="FF0000"/>
-        </w:rPr>
-        <w:t xml:space="preserve"> T&gt;</w:t>
+      <w:r>
+        <w:rPr>
+          <w:rFonts w:ascii="Arial" w:hAnsi="Arial" w:cs="Arial"/>
+          <w:color w:val="FF0000"/>
+        </w:rPr>
+        <w:t>template &lt;typename T&gt;</w:t>
       </w:r>
     </w:p>
     <w:p>
@@ -6648,31 +5079,13 @@
           <w:color w:val="FF0000"/>
         </w:rPr>
       </w:pPr>
-      <w:proofErr w:type="gramStart"/>
-      <w:r>
-        <w:rPr>
-          <w:rFonts w:ascii="Arial" w:hAnsi="Arial" w:cs="Arial"/>
-          <w:color w:val="FF0000"/>
-        </w:rPr>
-        <w:t>class</w:t>
-      </w:r>
-      <w:proofErr w:type="gramEnd"/>
-      <w:r>
-        <w:rPr>
-          <w:rFonts w:ascii="Arial" w:hAnsi="Arial" w:cs="Arial"/>
-          <w:color w:val="FF0000"/>
-        </w:rPr>
-        <w:t xml:space="preserve"> </w:t>
-      </w:r>
-      <w:proofErr w:type="spellStart"/>
-      <w:r>
-        <w:rPr>
-          <w:rFonts w:ascii="Arial" w:hAnsi="Arial" w:cs="Arial"/>
-          <w:color w:val="FF0000"/>
-        </w:rPr>
-        <w:t>MyVec</w:t>
-      </w:r>
-      <w:proofErr w:type="spellEnd"/>
+      <w:r>
+        <w:rPr>
+          <w:rFonts w:ascii="Arial" w:hAnsi="Arial" w:cs="Arial"/>
+          <w:color w:val="FF0000"/>
+        </w:rPr>
+        <w:t>class MyVec</w:t>
+      </w:r>
     </w:p>
     <w:p>
       <w:pPr>
@@ -6698,21 +5111,12 @@
           <w:color w:val="FF0000"/>
         </w:rPr>
       </w:pPr>
-      <w:proofErr w:type="gramStart"/>
-      <w:r>
-        <w:rPr>
-          <w:rFonts w:ascii="Arial" w:hAnsi="Arial" w:cs="Arial"/>
-          <w:color w:val="FF0000"/>
-        </w:rPr>
-        <w:t>private</w:t>
-      </w:r>
-      <w:proofErr w:type="gramEnd"/>
-      <w:r>
-        <w:rPr>
-          <w:rFonts w:ascii="Arial" w:hAnsi="Arial" w:cs="Arial"/>
-          <w:color w:val="FF0000"/>
-        </w:rPr>
-        <w:t>:</w:t>
+      <w:r>
+        <w:rPr>
+          <w:rFonts w:ascii="Arial" w:hAnsi="Arial" w:cs="Arial"/>
+          <w:color w:val="FF0000"/>
+        </w:rPr>
+        <w:t>private:</w:t>
       </w:r>
     </w:p>
     <w:p>
@@ -6749,21 +5153,12 @@
           <w:color w:val="FF0000"/>
         </w:rPr>
       </w:pPr>
-      <w:proofErr w:type="gramStart"/>
-      <w:r>
-        <w:rPr>
-          <w:rFonts w:ascii="Arial" w:hAnsi="Arial" w:cs="Arial"/>
-          <w:color w:val="FF0000"/>
-        </w:rPr>
-        <w:t>public</w:t>
-      </w:r>
-      <w:proofErr w:type="gramEnd"/>
-      <w:r>
-        <w:rPr>
-          <w:rFonts w:ascii="Arial" w:hAnsi="Arial" w:cs="Arial"/>
-          <w:color w:val="FF0000"/>
-        </w:rPr>
-        <w:t>:</w:t>
+      <w:r>
+        <w:rPr>
+          <w:rFonts w:ascii="Arial" w:hAnsi="Arial" w:cs="Arial"/>
+          <w:color w:val="FF0000"/>
+        </w:rPr>
+        <w:t>public:</w:t>
       </w:r>
     </w:p>
     <w:p>
@@ -6780,40 +5175,7 @@
           <w:color w:val="FF0000"/>
         </w:rPr>
         <w:tab/>
-      </w:r>
-      <w:proofErr w:type="spellStart"/>
-      <w:proofErr w:type="gramStart"/>
-      <w:r>
-        <w:rPr>
-          <w:rFonts w:ascii="Arial" w:hAnsi="Arial" w:cs="Arial"/>
-          <w:color w:val="FF0000"/>
-        </w:rPr>
-        <w:t>MyVec</w:t>
-      </w:r>
-      <w:proofErr w:type="spellEnd"/>
-      <w:r>
-        <w:rPr>
-          <w:rFonts w:ascii="Arial" w:hAnsi="Arial" w:cs="Arial"/>
-          <w:color w:val="FF0000"/>
-        </w:rPr>
-        <w:t>(</w:t>
-      </w:r>
-      <w:proofErr w:type="spellStart"/>
-      <w:proofErr w:type="gramEnd"/>
-      <w:r>
-        <w:rPr>
-          <w:rFonts w:ascii="Arial" w:hAnsi="Arial" w:cs="Arial"/>
-          <w:color w:val="FF0000"/>
-        </w:rPr>
-        <w:t>int</w:t>
-      </w:r>
-      <w:proofErr w:type="spellEnd"/>
-      <w:r>
-        <w:rPr>
-          <w:rFonts w:ascii="Arial" w:hAnsi="Arial" w:cs="Arial"/>
-          <w:color w:val="FF0000"/>
-        </w:rPr>
-        <w:t xml:space="preserve"> size) { array = new T[size]; }</w:t>
+        <w:t>MyVec(int size) { array = new T[size]; }</w:t>
       </w:r>
     </w:p>
     <w:p>
@@ -6830,32 +5192,7 @@
           <w:color w:val="FF0000"/>
         </w:rPr>
         <w:tab/>
-        <w:t>~</w:t>
-      </w:r>
-      <w:proofErr w:type="spellStart"/>
-      <w:proofErr w:type="gramStart"/>
-      <w:r>
-        <w:rPr>
-          <w:rFonts w:ascii="Arial" w:hAnsi="Arial" w:cs="Arial"/>
-          <w:color w:val="FF0000"/>
-        </w:rPr>
-        <w:t>MyVec</w:t>
-      </w:r>
-      <w:proofErr w:type="spellEnd"/>
-      <w:r>
-        <w:rPr>
-          <w:rFonts w:ascii="Arial" w:hAnsi="Arial" w:cs="Arial"/>
-          <w:color w:val="FF0000"/>
-        </w:rPr>
-        <w:t>(</w:t>
-      </w:r>
-      <w:proofErr w:type="gramEnd"/>
-      <w:r>
-        <w:rPr>
-          <w:rFonts w:ascii="Arial" w:hAnsi="Arial" w:cs="Arial"/>
-          <w:color w:val="FF0000"/>
-        </w:rPr>
-        <w:t>) { delete[] array; }</w:t>
+        <w:t>~MyVec() { delete[] array; }</w:t>
       </w:r>
     </w:p>
     <w:p>
@@ -6918,21 +5255,12 @@
         </w:rPr>
         <w:t xml:space="preserve"> </w:t>
       </w:r>
-      <w:proofErr w:type="gramStart"/>
-      <w:r>
-        <w:rPr>
-          <w:rFonts w:ascii="Arial" w:hAnsi="Arial" w:cs="Arial"/>
-          <w:b/>
-        </w:rPr>
-        <w:t>Declare</w:t>
-      </w:r>
-      <w:proofErr w:type="gramEnd"/>
-      <w:r>
-        <w:rPr>
-          <w:rFonts w:ascii="Arial" w:hAnsi="Arial" w:cs="Arial"/>
-          <w:b/>
-        </w:rPr>
-        <w:t xml:space="preserve"> an object of the template class</w:t>
+      <w:r>
+        <w:rPr>
+          <w:rFonts w:ascii="Arial" w:hAnsi="Arial" w:cs="Arial"/>
+          <w:b/>
+        </w:rPr>
+        <w:t>Declare an object of the template class</w:t>
       </w:r>
       <w:r>
         <w:rPr>
@@ -6946,7 +5274,6 @@
         </w:rPr>
         <w:t xml:space="preserve">i.e. </w:t>
       </w:r>
-      <w:proofErr w:type="spellStart"/>
       <w:r>
         <w:rPr>
           <w:rFonts w:ascii="Arial" w:hAnsi="Arial" w:cs="Arial"/>
@@ -6954,7 +5281,6 @@
         </w:rPr>
         <w:t>MyVec</w:t>
       </w:r>
-      <w:proofErr w:type="spellEnd"/>
       <w:r>
         <w:rPr>
           <w:rFonts w:ascii="Arial" w:hAnsi="Arial" w:cs="Arial"/>
@@ -7002,37 +5328,12 @@
           <w:color w:val="FF0000"/>
         </w:rPr>
       </w:pPr>
-      <w:proofErr w:type="spellStart"/>
-      <w:r>
-        <w:rPr>
-          <w:rFonts w:ascii="Arial" w:hAnsi="Arial" w:cs="Arial"/>
-          <w:color w:val="FF0000"/>
-        </w:rPr>
-        <w:t>MyVec</w:t>
-      </w:r>
-      <w:proofErr w:type="spellEnd"/>
-      <w:r>
-        <w:rPr>
-          <w:rFonts w:ascii="Arial" w:hAnsi="Arial" w:cs="Arial"/>
-          <w:color w:val="FF0000"/>
-        </w:rPr>
-        <w:t xml:space="preserve">&lt;double&gt; </w:t>
-      </w:r>
-      <w:proofErr w:type="gramStart"/>
-      <w:r>
-        <w:rPr>
-          <w:rFonts w:ascii="Arial" w:hAnsi="Arial" w:cs="Arial"/>
-          <w:color w:val="FF0000"/>
-        </w:rPr>
-        <w:t>mv(</w:t>
-      </w:r>
-      <w:proofErr w:type="gramEnd"/>
-      <w:r>
-        <w:rPr>
-          <w:rFonts w:ascii="Arial" w:hAnsi="Arial" w:cs="Arial"/>
-          <w:color w:val="FF0000"/>
-        </w:rPr>
-        <w:t>10);</w:t>
+      <w:r>
+        <w:rPr>
+          <w:rFonts w:ascii="Arial" w:hAnsi="Arial" w:cs="Arial"/>
+          <w:color w:val="FF0000"/>
+        </w:rPr>
+        <w:t>MyVec&lt;double&gt; mv(10);</w:t>
       </w:r>
     </w:p>
     <w:p>
@@ -7072,21 +5373,12 @@
         </w:rPr>
         <w:t xml:space="preserve"> </w:t>
       </w:r>
-      <w:proofErr w:type="gramStart"/>
-      <w:r>
-        <w:rPr>
-          <w:rFonts w:ascii="Arial" w:hAnsi="Arial" w:cs="Arial"/>
-          <w:b/>
-        </w:rPr>
-        <w:t>Declare</w:t>
-      </w:r>
-      <w:proofErr w:type="gramEnd"/>
-      <w:r>
-        <w:rPr>
-          <w:rFonts w:ascii="Arial" w:hAnsi="Arial" w:cs="Arial"/>
-          <w:b/>
-        </w:rPr>
-        <w:t xml:space="preserve"> a</w:t>
+      <w:r>
+        <w:rPr>
+          <w:rFonts w:ascii="Arial" w:hAnsi="Arial" w:cs="Arial"/>
+          <w:b/>
+        </w:rPr>
+        <w:t>Declare a</w:t>
       </w:r>
       <w:r>
         <w:rPr>
@@ -7175,37 +5467,12 @@
           <w:color w:val="FF0000"/>
         </w:rPr>
       </w:pPr>
-      <w:proofErr w:type="gramStart"/>
-      <w:r>
-        <w:rPr>
-          <w:rFonts w:ascii="Arial" w:hAnsi="Arial" w:cs="Arial"/>
-          <w:color w:val="FF0000"/>
-        </w:rPr>
-        <w:t>vector&lt;</w:t>
-      </w:r>
-      <w:proofErr w:type="gramEnd"/>
-      <w:r>
-        <w:rPr>
-          <w:rFonts w:ascii="Arial" w:hAnsi="Arial" w:cs="Arial"/>
-          <w:color w:val="FF0000"/>
-        </w:rPr>
-        <w:t xml:space="preserve">char&gt; </w:t>
-      </w:r>
-      <w:proofErr w:type="spellStart"/>
-      <w:r>
-        <w:rPr>
-          <w:rFonts w:ascii="Arial" w:hAnsi="Arial" w:cs="Arial"/>
-          <w:color w:val="FF0000"/>
-        </w:rPr>
-        <w:t>vec</w:t>
-      </w:r>
-      <w:proofErr w:type="spellEnd"/>
-      <w:r>
-        <w:rPr>
-          <w:rFonts w:ascii="Arial" w:hAnsi="Arial" w:cs="Arial"/>
-          <w:color w:val="FF0000"/>
-        </w:rPr>
-        <w:t>;</w:t>
+      <w:r>
+        <w:rPr>
+          <w:rFonts w:ascii="Arial" w:hAnsi="Arial" w:cs="Arial"/>
+          <w:color w:val="FF0000"/>
+        </w:rPr>
+        <w:t>vector&lt;char&gt; vec;</w:t>
       </w:r>
     </w:p>
     <w:p>
@@ -7245,21 +5512,12 @@
         </w:rPr>
         <w:t xml:space="preserve"> </w:t>
       </w:r>
-      <w:proofErr w:type="gramStart"/>
-      <w:r>
-        <w:rPr>
-          <w:rFonts w:ascii="Arial" w:hAnsi="Arial" w:cs="Arial"/>
-          <w:b/>
-        </w:rPr>
-        <w:t>Write</w:t>
-      </w:r>
-      <w:proofErr w:type="gramEnd"/>
-      <w:r>
-        <w:rPr>
-          <w:rFonts w:ascii="Arial" w:hAnsi="Arial" w:cs="Arial"/>
-          <w:b/>
-        </w:rPr>
-        <w:t xml:space="preserve"> a </w:t>
+      <w:r>
+        <w:rPr>
+          <w:rFonts w:ascii="Arial" w:hAnsi="Arial" w:cs="Arial"/>
+          <w:b/>
+        </w:rPr>
+        <w:t xml:space="preserve">Write a </w:t>
       </w:r>
       <w:r>
         <w:rPr>
@@ -7316,85 +5574,12 @@
           <w:color w:val="FF0000"/>
         </w:rPr>
       </w:pPr>
-      <w:proofErr w:type="gramStart"/>
-      <w:r>
-        <w:rPr>
-          <w:rFonts w:ascii="Arial" w:hAnsi="Arial" w:cs="Arial"/>
-          <w:color w:val="FF0000"/>
-        </w:rPr>
-        <w:t>for</w:t>
-      </w:r>
-      <w:proofErr w:type="gramEnd"/>
-      <w:r>
-        <w:rPr>
-          <w:rFonts w:ascii="Arial" w:hAnsi="Arial" w:cs="Arial"/>
-          <w:color w:val="FF0000"/>
-        </w:rPr>
-        <w:t xml:space="preserve"> (</w:t>
-      </w:r>
-      <w:proofErr w:type="spellStart"/>
-      <w:r>
-        <w:rPr>
-          <w:rFonts w:ascii="Arial" w:hAnsi="Arial" w:cs="Arial"/>
-          <w:color w:val="FF0000"/>
-        </w:rPr>
-        <w:t>int</w:t>
-      </w:r>
-      <w:proofErr w:type="spellEnd"/>
-      <w:r>
-        <w:rPr>
-          <w:rFonts w:ascii="Arial" w:hAnsi="Arial" w:cs="Arial"/>
-          <w:color w:val="FF0000"/>
-        </w:rPr>
-        <w:t xml:space="preserve"> </w:t>
-      </w:r>
-      <w:proofErr w:type="spellStart"/>
-      <w:r>
-        <w:rPr>
-          <w:rFonts w:ascii="Arial" w:hAnsi="Arial" w:cs="Arial"/>
-          <w:color w:val="FF0000"/>
-        </w:rPr>
-        <w:t>i</w:t>
-      </w:r>
-      <w:proofErr w:type="spellEnd"/>
-      <w:r>
-        <w:rPr>
-          <w:rFonts w:ascii="Arial" w:hAnsi="Arial" w:cs="Arial"/>
-          <w:color w:val="FF0000"/>
-        </w:rPr>
-        <w:t xml:space="preserve"> = 0; </w:t>
-      </w:r>
-      <w:proofErr w:type="spellStart"/>
-      <w:r>
-        <w:rPr>
-          <w:rFonts w:ascii="Arial" w:hAnsi="Arial" w:cs="Arial"/>
-          <w:color w:val="FF0000"/>
-        </w:rPr>
-        <w:t>i</w:t>
-      </w:r>
-      <w:proofErr w:type="spellEnd"/>
-      <w:r>
-        <w:rPr>
-          <w:rFonts w:ascii="Arial" w:hAnsi="Arial" w:cs="Arial"/>
-          <w:color w:val="FF0000"/>
-        </w:rPr>
-        <w:t xml:space="preserve"> &lt; 10; </w:t>
-      </w:r>
-      <w:proofErr w:type="spellStart"/>
-      <w:r>
-        <w:rPr>
-          <w:rFonts w:ascii="Arial" w:hAnsi="Arial" w:cs="Arial"/>
-          <w:color w:val="FF0000"/>
-        </w:rPr>
-        <w:t>i</w:t>
-      </w:r>
-      <w:proofErr w:type="spellEnd"/>
-      <w:r>
-        <w:rPr>
-          <w:rFonts w:ascii="Arial" w:hAnsi="Arial" w:cs="Arial"/>
-          <w:color w:val="FF0000"/>
-        </w:rPr>
-        <w:t>++)</w:t>
+      <w:r>
+        <w:rPr>
+          <w:rFonts w:ascii="Arial" w:hAnsi="Arial" w:cs="Arial"/>
+          <w:color w:val="FF0000"/>
+        </w:rPr>
+        <w:t>for (int i = 0; i &lt; 10; i++)</w:t>
       </w:r>
     </w:p>
     <w:p>
@@ -7406,37 +5591,12 @@
           <w:color w:val="FF0000"/>
         </w:rPr>
       </w:pPr>
-      <w:proofErr w:type="spellStart"/>
-      <w:r>
-        <w:rPr>
-          <w:rFonts w:ascii="Arial" w:hAnsi="Arial" w:cs="Arial"/>
-          <w:color w:val="FF0000"/>
-        </w:rPr>
-        <w:t>vec.push_</w:t>
-      </w:r>
-      <w:proofErr w:type="gramStart"/>
-      <w:r>
-        <w:rPr>
-          <w:rFonts w:ascii="Arial" w:hAnsi="Arial" w:cs="Arial"/>
-          <w:color w:val="FF0000"/>
-        </w:rPr>
-        <w:t>back</w:t>
-      </w:r>
-      <w:proofErr w:type="spellEnd"/>
-      <w:r>
-        <w:rPr>
-          <w:rFonts w:ascii="Arial" w:hAnsi="Arial" w:cs="Arial"/>
-          <w:color w:val="FF0000"/>
-        </w:rPr>
-        <w:t>(</w:t>
-      </w:r>
-      <w:proofErr w:type="gramEnd"/>
-      <w:r>
-        <w:rPr>
-          <w:rFonts w:ascii="Arial" w:hAnsi="Arial" w:cs="Arial"/>
-          <w:color w:val="FF0000"/>
-        </w:rPr>
-        <w:t>'a');</w:t>
+      <w:r>
+        <w:rPr>
+          <w:rFonts w:ascii="Arial" w:hAnsi="Arial" w:cs="Arial"/>
+          <w:color w:val="FF0000"/>
+        </w:rPr>
+        <w:t>vec.push_back('a');</w:t>
       </w:r>
     </w:p>
     <w:p>
@@ -7532,32 +5692,7 @@
           <w:rFonts w:ascii="Arial" w:hAnsi="Arial"/>
           <w:color w:val="FF0000"/>
         </w:rPr>
-        <w:t xml:space="preserve">I use the </w:t>
-      </w:r>
-      <w:proofErr w:type="spellStart"/>
-      <w:proofErr w:type="gramStart"/>
-      <w:r>
-        <w:rPr>
-          <w:rFonts w:ascii="Arial" w:hAnsi="Arial"/>
-          <w:color w:val="FF0000"/>
-        </w:rPr>
-        <w:t>vector.size</w:t>
-      </w:r>
-      <w:proofErr w:type="spellEnd"/>
-      <w:r>
-        <w:rPr>
-          <w:rFonts w:ascii="Arial" w:hAnsi="Arial"/>
-          <w:color w:val="FF0000"/>
-        </w:rPr>
-        <w:t>(</w:t>
-      </w:r>
-      <w:proofErr w:type="gramEnd"/>
-      <w:r>
-        <w:rPr>
-          <w:rFonts w:ascii="Arial" w:hAnsi="Arial"/>
-          <w:color w:val="FF0000"/>
-        </w:rPr>
-        <w:t>) method</w:t>
+        <w:t>I use the vector.size() method</w:t>
       </w:r>
     </w:p>
     <w:p>
@@ -7808,7 +5943,6 @@
           </mc:Fallback>
         </mc:AlternateContent>
       </w:r>
-      <w:proofErr w:type="gramStart"/>
       <w:r>
         <w:rPr>
           <w:rFonts w:ascii="Consolas" w:hAnsi="Consolas" w:cs="Consolas"/>
@@ -7821,15 +5955,7 @@
           <w:rFonts w:ascii="Consolas" w:hAnsi="Consolas" w:cs="Consolas"/>
           <w:b/>
         </w:rPr>
-        <w:t>lass</w:t>
-      </w:r>
-      <w:proofErr w:type="gramEnd"/>
-      <w:r>
-        <w:rPr>
-          <w:rFonts w:ascii="Consolas" w:hAnsi="Consolas" w:cs="Consolas"/>
-          <w:b/>
-        </w:rPr>
-        <w:t xml:space="preserve"> Elevator {</w:t>
+        <w:t>lass Elevator {</w:t>
       </w:r>
     </w:p>
     <w:p>
@@ -8133,7 +6259,6 @@
           <w:b/>
         </w:rPr>
       </w:pPr>
-      <w:proofErr w:type="gramStart"/>
       <w:r>
         <w:rPr>
           <w:rFonts w:ascii="Consolas" w:hAnsi="Consolas" w:cs="Consolas"/>
@@ -8146,15 +6271,23 @@
           <w:rFonts w:ascii="Consolas" w:hAnsi="Consolas" w:cs="Consolas"/>
           <w:b/>
         </w:rPr>
-        <w:t>lass</w:t>
-      </w:r>
-      <w:proofErr w:type="gramEnd"/>
-      <w:r>
+        <w:t>lass Building {</w:t>
+      </w:r>
+    </w:p>
+    <w:p>
+      <w:pPr>
+        <w:ind w:left="1440"/>
         <w:rPr>
           <w:rFonts w:ascii="Consolas" w:hAnsi="Consolas" w:cs="Consolas"/>
           <w:b/>
         </w:rPr>
-        <w:t xml:space="preserve"> Building {</w:t>
+      </w:pPr>
+      <w:r>
+        <w:rPr>
+          <w:rFonts w:ascii="Consolas" w:hAnsi="Consolas" w:cs="Consolas"/>
+          <w:b/>
+        </w:rPr>
+        <w:t xml:space="preserve">   public:</w:t>
       </w:r>
     </w:p>
     <w:p>
@@ -8170,55 +6303,7 @@
           <w:rFonts w:ascii="Consolas" w:hAnsi="Consolas" w:cs="Consolas"/>
           <w:b/>
         </w:rPr>
-        <w:t xml:space="preserve">   </w:t>
-      </w:r>
-      <w:proofErr w:type="gramStart"/>
-      <w:r>
-        <w:rPr>
-          <w:rFonts w:ascii="Consolas" w:hAnsi="Consolas" w:cs="Consolas"/>
-          <w:b/>
-        </w:rPr>
-        <w:t>public</w:t>
-      </w:r>
-      <w:proofErr w:type="gramEnd"/>
-      <w:r>
-        <w:rPr>
-          <w:rFonts w:ascii="Consolas" w:hAnsi="Consolas" w:cs="Consolas"/>
-          <w:b/>
-        </w:rPr>
-        <w:t>:</w:t>
-      </w:r>
-    </w:p>
-    <w:p>
-      <w:pPr>
-        <w:ind w:left="1440"/>
-        <w:rPr>
-          <w:rFonts w:ascii="Consolas" w:hAnsi="Consolas" w:cs="Consolas"/>
-          <w:b/>
-        </w:rPr>
-      </w:pPr>
-      <w:r>
-        <w:rPr>
-          <w:rFonts w:ascii="Consolas" w:hAnsi="Consolas" w:cs="Consolas"/>
-          <w:b/>
-        </w:rPr>
-        <w:t xml:space="preserve">       Elevator </w:t>
-      </w:r>
-      <w:proofErr w:type="spellStart"/>
-      <w:r>
-        <w:rPr>
-          <w:rFonts w:ascii="Consolas" w:hAnsi="Consolas" w:cs="Consolas"/>
-          <w:b/>
-        </w:rPr>
-        <w:t>elevator</w:t>
-      </w:r>
-      <w:proofErr w:type="spellEnd"/>
-      <w:r>
-        <w:rPr>
-          <w:rFonts w:ascii="Consolas" w:hAnsi="Consolas" w:cs="Consolas"/>
-          <w:b/>
-        </w:rPr>
-        <w:t>;</w:t>
+        <w:t xml:space="preserve">       Elevator elevator;</w:t>
       </w:r>
     </w:p>
     <w:p>
@@ -8619,7 +6704,6 @@
           </mc:Fallback>
         </mc:AlternateContent>
       </w:r>
-      <w:proofErr w:type="gramStart"/>
       <w:r>
         <w:rPr>
           <w:rFonts w:ascii="Consolas" w:hAnsi="Consolas" w:cs="Consolas"/>
@@ -8632,15 +6716,7 @@
           <w:rFonts w:ascii="Consolas" w:hAnsi="Consolas" w:cs="Consolas"/>
           <w:b/>
         </w:rPr>
-        <w:t>lass</w:t>
-      </w:r>
-      <w:proofErr w:type="gramEnd"/>
-      <w:r>
-        <w:rPr>
-          <w:rFonts w:ascii="Consolas" w:hAnsi="Consolas" w:cs="Consolas"/>
-          <w:b/>
-        </w:rPr>
-        <w:t xml:space="preserve"> </w:t>
+        <w:t xml:space="preserve">lass </w:t>
       </w:r>
       <w:r>
         <w:rPr>
@@ -8891,7 +6967,6 @@
           </mc:Fallback>
         </mc:AlternateContent>
       </w:r>
-      <w:proofErr w:type="gramStart"/>
       <w:r>
         <w:rPr>
           <w:rFonts w:ascii="Consolas" w:hAnsi="Consolas" w:cs="Consolas"/>
@@ -8904,29 +6979,44 @@
           <w:rFonts w:ascii="Consolas" w:hAnsi="Consolas" w:cs="Consolas"/>
           <w:b/>
         </w:rPr>
-        <w:t>lass</w:t>
-      </w:r>
-      <w:proofErr w:type="gramEnd"/>
+        <w:t xml:space="preserve">lass </w:t>
+      </w:r>
       <w:r>
         <w:rPr>
           <w:rFonts w:ascii="Consolas" w:hAnsi="Consolas" w:cs="Consolas"/>
           <w:b/>
         </w:rPr>
-        <w:t xml:space="preserve"> </w:t>
+        <w:t xml:space="preserve">Square : public Shape </w:t>
       </w:r>
       <w:r>
         <w:rPr>
           <w:rFonts w:ascii="Consolas" w:hAnsi="Consolas" w:cs="Consolas"/>
           <w:b/>
         </w:rPr>
-        <w:t xml:space="preserve">Square : public Shape </w:t>
-      </w:r>
-      <w:r>
+        <w:t>{</w:t>
+      </w:r>
+    </w:p>
+    <w:p>
+      <w:pPr>
+        <w:ind w:left="1440"/>
         <w:rPr>
           <w:rFonts w:ascii="Consolas" w:hAnsi="Consolas" w:cs="Consolas"/>
           <w:b/>
         </w:rPr>
-        <w:t>{</w:t>
+      </w:pPr>
+      <w:r>
+        <w:rPr>
+          <w:rFonts w:ascii="Consolas" w:hAnsi="Consolas" w:cs="Consolas"/>
+          <w:b/>
+        </w:rPr>
+        <w:t xml:space="preserve">    </w:t>
+      </w:r>
+      <w:r>
+        <w:rPr>
+          <w:rFonts w:ascii="Consolas" w:hAnsi="Consolas" w:cs="Consolas"/>
+          <w:b/>
+        </w:rPr>
+        <w:t>…</w:t>
       </w:r>
     </w:p>
     <w:p>
@@ -8934,29 +7024,6 @@
         <w:ind w:left="1440"/>
         <w:rPr>
           <w:rFonts w:ascii="Consolas" w:hAnsi="Consolas" w:cs="Consolas"/>
-          <w:b/>
-        </w:rPr>
-      </w:pPr>
-      <w:r>
-        <w:rPr>
-          <w:rFonts w:ascii="Consolas" w:hAnsi="Consolas" w:cs="Consolas"/>
-          <w:b/>
-        </w:rPr>
-        <w:t xml:space="preserve">    </w:t>
-      </w:r>
-      <w:r>
-        <w:rPr>
-          <w:rFonts w:ascii="Consolas" w:hAnsi="Consolas" w:cs="Consolas"/>
-          <w:b/>
-        </w:rPr>
-        <w:t>…</w:t>
-      </w:r>
-    </w:p>
-    <w:p>
-      <w:pPr>
-        <w:ind w:left="1440"/>
-        <w:rPr>
-          <w:rFonts w:ascii="Consolas" w:hAnsi="Consolas" w:cs="Consolas"/>
         </w:rPr>
       </w:pPr>
       <w:r>
@@ -8964,6 +7031,7 @@
           <w:rFonts w:ascii="Arial" w:hAnsi="Arial" w:cs="Arial"/>
           <w:noProof/>
         </w:rPr>
+        <w:lastRenderedPageBreak/>
         <mc:AlternateContent>
           <mc:Choice Requires="wps">
             <w:drawing>
@@ -9080,8 +7148,6 @@
           <w:rFonts w:ascii="Arial" w:hAnsi="Arial" w:cs="Arial"/>
         </w:rPr>
       </w:pPr>
-      <w:bookmarkStart w:id="1" w:name="_GoBack"/>
-      <w:bookmarkEnd w:id="1"/>
     </w:p>
     <w:p>
       <w:pPr>
@@ -9113,19 +7179,11 @@
         </w:rPr>
         <w:t xml:space="preserve"> </w:t>
       </w:r>
-      <w:proofErr w:type="gramStart"/>
-      <w:r>
-        <w:rPr>
-          <w:rFonts w:ascii="Arial" w:hAnsi="Arial" w:cs="Arial"/>
-        </w:rPr>
-        <w:t>When</w:t>
-      </w:r>
-      <w:proofErr w:type="gramEnd"/>
-      <w:r>
-        <w:rPr>
-          <w:rFonts w:ascii="Arial" w:hAnsi="Arial" w:cs="Arial"/>
-        </w:rPr>
-        <w:t xml:space="preserve"> class A </w:t>
+      <w:r>
+        <w:rPr>
+          <w:rFonts w:ascii="Arial" w:hAnsi="Arial" w:cs="Arial"/>
+        </w:rPr>
+        <w:t xml:space="preserve">When class A </w:t>
       </w:r>
       <w:r>
         <w:rPr>
@@ -9202,21 +7260,7 @@
         <w:rPr>
           <w:rFonts w:ascii="Arial" w:hAnsi="Arial" w:cs="Arial"/>
         </w:rPr>
-        <w:t xml:space="preserve"> </w:t>
-      </w:r>
-      <w:proofErr w:type="gramStart"/>
-      <w:r>
-        <w:rPr>
-          <w:rFonts w:ascii="Arial" w:hAnsi="Arial" w:cs="Arial"/>
-        </w:rPr>
-        <w:t>When</w:t>
-      </w:r>
-      <w:proofErr w:type="gramEnd"/>
-      <w:r>
-        <w:rPr>
-          <w:rFonts w:ascii="Arial" w:hAnsi="Arial" w:cs="Arial"/>
-        </w:rPr>
-        <w:t xml:space="preserve"> class A </w:t>
+        <w:t xml:space="preserve"> When class A </w:t>
       </w:r>
       <w:r>
         <w:rPr>
@@ -9298,7 +7342,6 @@
           <w:rFonts w:ascii="Arial" w:hAnsi="Arial" w:cs="Arial"/>
         </w:rPr>
       </w:pPr>
-      <w:proofErr w:type="gramStart"/>
       <w:r>
         <w:rPr>
           <w:rFonts w:ascii="Arial" w:hAnsi="Arial" w:cs="Arial"/>
@@ -9318,15 +7361,7 @@
           <w:rFonts w:ascii="Arial" w:hAnsi="Arial" w:cs="Arial"/>
           <w:b/>
         </w:rPr>
-        <w:t xml:space="preserve">  Write</w:t>
-      </w:r>
-      <w:proofErr w:type="gramEnd"/>
-      <w:r>
-        <w:rPr>
-          <w:rFonts w:ascii="Arial" w:hAnsi="Arial" w:cs="Arial"/>
-          <w:b/>
-        </w:rPr>
-        <w:t xml:space="preserve"> C++ code for the classes “Animal”, “Cat”, and “Mouth”.  </w:t>
+        <w:t xml:space="preserve">  Write C++ code for the classes “Animal”, “Cat”, and “Mouth”.  </w:t>
       </w:r>
       <w:r>
         <w:rPr>
@@ -9451,21 +7486,7 @@
         <w:rPr>
           <w:rFonts w:ascii="Arial" w:hAnsi="Arial" w:cs="Arial"/>
         </w:rPr>
-        <w:t xml:space="preserve"> </w:t>
-      </w:r>
-      <w:proofErr w:type="gramStart"/>
-      <w:r>
-        <w:rPr>
-          <w:rFonts w:ascii="Arial" w:hAnsi="Arial" w:cs="Arial"/>
-        </w:rPr>
-        <w:t>main(</w:t>
-      </w:r>
-      <w:proofErr w:type="gramEnd"/>
-      <w:r>
-        <w:rPr>
-          <w:rFonts w:ascii="Arial" w:hAnsi="Arial" w:cs="Arial"/>
-        </w:rPr>
-        <w:t>) function</w:t>
+        <w:t xml:space="preserve"> main() function</w:t>
       </w:r>
       <w:r>
         <w:rPr>
@@ -10339,7 +8360,6 @@
           <w:rFonts w:ascii="Arial" w:hAnsi="Arial" w:cs="Arial"/>
         </w:rPr>
       </w:pPr>
-      <w:proofErr w:type="gramStart"/>
       <w:r>
         <w:rPr>
           <w:rFonts w:ascii="Arial" w:hAnsi="Arial" w:cs="Arial"/>
@@ -10372,14 +8392,7 @@
         <w:rPr>
           <w:rFonts w:ascii="Arial" w:hAnsi="Arial" w:cs="Arial"/>
         </w:rPr>
-        <w:t>Create</w:t>
-      </w:r>
-      <w:proofErr w:type="gramEnd"/>
-      <w:r>
-        <w:rPr>
-          <w:rFonts w:ascii="Arial" w:hAnsi="Arial" w:cs="Arial"/>
-        </w:rPr>
-        <w:t xml:space="preserve"> a Visual Studio C++ project and </w:t>
+        <w:t xml:space="preserve">Create a Visual Studio C++ project and </w:t>
       </w:r>
       <w:r>
         <w:rPr>
@@ -10464,21 +8477,7 @@
         <w:rPr>
           <w:rFonts w:ascii="Arial" w:hAnsi="Arial" w:cs="Arial"/>
         </w:rPr>
-        <w:t xml:space="preserve">Your </w:t>
-      </w:r>
-      <w:proofErr w:type="gramStart"/>
-      <w:r>
-        <w:rPr>
-          <w:rFonts w:ascii="Arial" w:hAnsi="Arial" w:cs="Arial"/>
-        </w:rPr>
-        <w:t>main(</w:t>
-      </w:r>
-      <w:proofErr w:type="gramEnd"/>
-      <w:r>
-        <w:rPr>
-          <w:rFonts w:ascii="Arial" w:hAnsi="Arial" w:cs="Arial"/>
-        </w:rPr>
-        <w:t>) function should declare 2 circle objects of different radii.  Add the 2 circles with “+” to derive a 3</w:t>
+        <w:t>Your main() function should declare 2 circle objects of different radii.  Add the 2 circles with “+” to derive a 3</w:t>
       </w:r>
       <w:r>
         <w:rPr>
@@ -17209,6 +15208,7 @@
   <w:style w:type="character" w:default="1" w:styleId="DefaultParagraphFont">
     <w:name w:val="Default Paragraph Font"/>
     <w:uiPriority w:val="1"/>
+    <w:semiHidden/>
     <w:unhideWhenUsed/>
   </w:style>
   <w:style w:type="table" w:default="1" w:styleId="TableNormal">
@@ -17926,7 +15926,7 @@
 </file>
 
 <file path=customXml/itemProps1.xml><?xml version="1.0" encoding="utf-8"?>
-<ds:datastoreItem xmlns:ds="http://schemas.openxmlformats.org/officeDocument/2006/customXml" ds:itemID="{3452684F-63D9-4AD0-8ADD-C08D61F8BAC2}">
+<ds:datastoreItem xmlns:ds="http://schemas.openxmlformats.org/officeDocument/2006/customXml" ds:itemID="{535CFB9C-0EB0-478B-9151-F0FDD637F068}">
   <ds:schemaRefs>
     <ds:schemaRef ds:uri="http://schemas.openxmlformats.org/officeDocument/2006/bibliography"/>
   </ds:schemaRefs>

</xml_diff>